<commit_message>
report of big data
</commit_message>
<xml_diff>
--- a/report.docx
+++ b/report.docx
@@ -1,6 +1,6 @@
 
 <file path=word/document.xml><?xml version="1.0" encoding="utf-8"?>
-<w:document xmlns:wpc="http://schemas.microsoft.com/office/word/2010/wordprocessingCanvas" xmlns:cx="http://schemas.microsoft.com/office/drawing/2014/chartex" xmlns:cx1="http://schemas.microsoft.com/office/drawing/2015/9/8/chartex" xmlns:cx2="http://schemas.microsoft.com/office/drawing/2015/10/21/chartex" xmlns:cx3="http://schemas.microsoft.com/office/drawing/2016/5/9/chartex" xmlns:cx4="http://schemas.microsoft.com/office/drawing/2016/5/10/chartex" xmlns:cx5="http://schemas.microsoft.com/office/drawing/2016/5/11/chartex" xmlns:cx6="http://schemas.microsoft.com/office/drawing/2016/5/12/chartex" xmlns:cx7="http://schemas.microsoft.com/office/drawing/2016/5/13/chartex" xmlns:cx8="http://schemas.microsoft.com/office/drawing/2016/5/14/chartex" xmlns:mc="http://schemas.openxmlformats.org/markup-compatibility/2006" xmlns:aink="http://schemas.microsoft.com/office/drawing/2016/ink" xmlns:am3d="http://schemas.microsoft.com/office/drawing/2017/model3d" xmlns:o="urn:schemas-microsoft-com:office:office" xmlns:oel="http://schemas.microsoft.com/office/2019/extlst" xmlns:r="http://schemas.openxmlformats.org/officeDocument/2006/relationships" xmlns:m="http://schemas.openxmlformats.org/officeDocument/2006/math" xmlns:v="urn:schemas-microsoft-com:vml" xmlns:wp14="http://schemas.microsoft.com/office/word/2010/wordprocessingDrawing" xmlns:wp="http://schemas.openxmlformats.org/drawingml/2006/wordprocessingDrawing" xmlns:w10="urn:schemas-microsoft-com:office:word" xmlns:w="http://schemas.openxmlformats.org/wordprocessingml/2006/main" xmlns:w14="http://schemas.microsoft.com/office/word/2010/wordml" xmlns:w15="http://schemas.microsoft.com/office/word/2012/wordml" xmlns:w16cex="http://schemas.microsoft.com/office/word/2018/wordml/cex" xmlns:w16cid="http://schemas.microsoft.com/office/word/2016/wordml/cid" xmlns:w16="http://schemas.microsoft.com/office/word/2018/wordml" xmlns:w16du="http://schemas.microsoft.com/office/word/2023/wordml/word16du" xmlns:w16sdtdh="http://schemas.microsoft.com/office/word/2020/wordml/sdtdatahash" xmlns:w16se="http://schemas.microsoft.com/office/word/2015/wordml/symex" xmlns:wpg="http://schemas.microsoft.com/office/word/2010/wordprocessingGroup" xmlns:wpi="http://schemas.microsoft.com/office/word/2010/wordprocessingInk" xmlns:wne="http://schemas.microsoft.com/office/word/2006/wordml" xmlns:wps="http://schemas.microsoft.com/office/word/2010/wordprocessingShape" mc:Ignorable="w14 w15 w16se w16cid w16 w16cex w16sdtdh w16du wp14">
+<w:document xmlns:wpc="http://schemas.microsoft.com/office/word/2010/wordprocessingCanvas" xmlns:cx="http://schemas.microsoft.com/office/drawing/2014/chartex" xmlns:mc="http://schemas.openxmlformats.org/markup-compatibility/2006" xmlns:o="urn:schemas-microsoft-com:office:office" xmlns:r="http://schemas.openxmlformats.org/officeDocument/2006/relationships" xmlns:m="http://schemas.openxmlformats.org/officeDocument/2006/math" xmlns:v="urn:schemas-microsoft-com:vml" xmlns:wp14="http://schemas.microsoft.com/office/word/2010/wordprocessingDrawing" xmlns:wp="http://schemas.openxmlformats.org/drawingml/2006/wordprocessingDrawing" xmlns:w10="urn:schemas-microsoft-com:office:word" xmlns:w="http://schemas.openxmlformats.org/wordprocessingml/2006/main" xmlns:w14="http://schemas.microsoft.com/office/word/2010/wordml" xmlns:w15="http://schemas.microsoft.com/office/word/2012/wordml" xmlns:w16se="http://schemas.microsoft.com/office/word/2015/wordml/symex" xmlns:wpg="http://schemas.microsoft.com/office/word/2010/wordprocessingGroup" xmlns:wpi="http://schemas.microsoft.com/office/word/2010/wordprocessingInk" xmlns:wne="http://schemas.microsoft.com/office/word/2006/wordml" xmlns:wps="http://schemas.microsoft.com/office/word/2010/wordprocessingShape" mc:Ignorable="w14 w15 w16se wp14">
   <w:body>
     <w:p>
       <w:r>
@@ -678,8 +678,20 @@
                 <w:sz w:val="28"/>
                 <w:szCs w:val="28"/>
               </w:rPr>
-              <w:t>Mohamed Kotb</w:t>
+              <w:t xml:space="preserve">Mohamed </w:t>
             </w:r>
+            <w:proofErr w:type="spellStart"/>
+            <w:r>
+              <w:rPr>
+                <w:rFonts w:ascii="Comfortaa" w:hAnsi="Comfortaa" w:cs="Arial"/>
+                <w:b/>
+                <w:bCs/>
+                <w:sz w:val="28"/>
+                <w:szCs w:val="28"/>
+              </w:rPr>
+              <w:t>Kotb</w:t>
+            </w:r>
+            <w:proofErr w:type="spellEnd"/>
           </w:p>
         </w:tc>
         <w:tc>
@@ -972,6 +984,7 @@
               </w:rPr>
               <w:t xml:space="preserve"> </w:t>
             </w:r>
+            <w:proofErr w:type="spellStart"/>
             <w:r>
               <w:rPr>
                 <w:rFonts w:ascii="Comfortaa" w:hAnsi="Comfortaa" w:cs="Arial"/>
@@ -982,6 +995,7 @@
               </w:rPr>
               <w:t>AbdElhady</w:t>
             </w:r>
+            <w:proofErr w:type="spellEnd"/>
           </w:p>
         </w:tc>
         <w:tc>
@@ -1291,8 +1305,18 @@
           <w:sz w:val="28"/>
           <w:szCs w:val="28"/>
         </w:rPr>
-        <w:t xml:space="preserve"> during our analysis :</w:t>
-      </w:r>
+        <w:t xml:space="preserve"> during our </w:t>
+      </w:r>
+      <w:proofErr w:type="gramStart"/>
+      <w:r>
+        <w:rPr>
+          <w:bCs/>
+          <w:sz w:val="28"/>
+          <w:szCs w:val="28"/>
+        </w:rPr>
+        <w:t>analysis :</w:t>
+      </w:r>
+      <w:proofErr w:type="gramEnd"/>
     </w:p>
     <w:p>
       <w:pPr>
@@ -1519,6 +1543,7 @@
           <w:sz w:val="40"/>
           <w:szCs w:val="40"/>
         </w:rPr>
+        <w:lastRenderedPageBreak/>
         <w:t>Project Pip</w:t>
       </w:r>
       <w:r>
@@ -1533,23 +1558,25 @@
     <w:p>
       <w:pPr>
         <w:rPr>
+          <w:b/>
+          <w:bCs/>
           <w:lang w:bidi="ar-EG"/>
         </w:rPr>
       </w:pPr>
-    </w:p>
-    <w:p>
-      <w:pPr>
+      <w:r>
         <w:rPr>
           <w:lang w:bidi="ar-EG"/>
         </w:rPr>
-      </w:pPr>
-    </w:p>
-    <w:p>
-      <w:pPr>
-        <w:rPr>
+        <w:t xml:space="preserve">- </w:t>
+      </w:r>
+      <w:r>
+        <w:rPr>
+          <w:b/>
+          <w:bCs/>
           <w:lang w:bidi="ar-EG"/>
         </w:rPr>
-      </w:pPr>
+        <w:t>Full Pipeline</w:t>
+      </w:r>
     </w:p>
     <w:p>
       <w:pPr>
@@ -1564,13 +1591,144 @@
           <w:lang w:bidi="ar-EG"/>
         </w:rPr>
       </w:pPr>
-    </w:p>
-    <w:p>
-      <w:pPr>
+      <w:r>
         <w:rPr>
           <w:lang w:bidi="ar-EG"/>
         </w:rPr>
-      </w:pPr>
+        <w:drawing>
+          <wp:inline distT="0" distB="0" distL="0" distR="0" wp14:anchorId="3486A2CD" wp14:editId="4E13AD7A">
+            <wp:extent cx="5727700" cy="2746375"/>
+            <wp:effectExtent l="0" t="0" r="6350" b="0"/>
+            <wp:docPr id="7" name="Picture 7"/>
+            <wp:cNvGraphicFramePr>
+              <a:graphicFrameLocks xmlns:a="http://schemas.openxmlformats.org/drawingml/2006/main" noChangeAspect="1"/>
+            </wp:cNvGraphicFramePr>
+            <a:graphic xmlns:a="http://schemas.openxmlformats.org/drawingml/2006/main">
+              <a:graphicData uri="http://schemas.openxmlformats.org/drawingml/2006/picture">
+                <pic:pic xmlns:pic="http://schemas.openxmlformats.org/drawingml/2006/picture">
+                  <pic:nvPicPr>
+                    <pic:cNvPr id="1" name=""/>
+                    <pic:cNvPicPr/>
+                  </pic:nvPicPr>
+                  <pic:blipFill>
+                    <a:blip r:embed="rId8"/>
+                    <a:stretch>
+                      <a:fillRect/>
+                    </a:stretch>
+                  </pic:blipFill>
+                  <pic:spPr>
+                    <a:xfrm>
+                      <a:off x="0" y="0"/>
+                      <a:ext cx="5727700" cy="2746375"/>
+                    </a:xfrm>
+                    <a:prstGeom prst="rect">
+                      <a:avLst/>
+                    </a:prstGeom>
+                  </pic:spPr>
+                </pic:pic>
+              </a:graphicData>
+            </a:graphic>
+          </wp:inline>
+        </w:drawing>
+      </w:r>
+    </w:p>
+    <w:p>
+      <w:pPr>
+        <w:rPr>
+          <w:lang w:bidi="ar-EG"/>
+        </w:rPr>
+      </w:pPr>
+    </w:p>
+    <w:p>
+      <w:pPr>
+        <w:rPr>
+          <w:lang w:bidi="ar-EG"/>
+        </w:rPr>
+      </w:pPr>
+    </w:p>
+    <w:p>
+      <w:pPr>
+        <w:rPr>
+          <w:lang w:bidi="ar-EG"/>
+        </w:rPr>
+      </w:pPr>
+    </w:p>
+    <w:p>
+      <w:pPr>
+        <w:rPr>
+          <w:b/>
+          <w:bCs/>
+          <w:lang w:bidi="ar-EG"/>
+        </w:rPr>
+      </w:pPr>
+      <w:r>
+        <w:rPr>
+          <w:lang w:bidi="ar-EG"/>
+        </w:rPr>
+        <w:t xml:space="preserve">- </w:t>
+      </w:r>
+      <w:r>
+        <w:rPr>
+          <w:b/>
+          <w:bCs/>
+          <w:lang w:bidi="ar-EG"/>
+        </w:rPr>
+        <w:t>EDA</w:t>
+      </w:r>
+    </w:p>
+    <w:p>
+      <w:pPr>
+        <w:rPr>
+          <w:lang w:bidi="ar-EG"/>
+        </w:rPr>
+      </w:pPr>
+    </w:p>
+    <w:p>
+      <w:pPr>
+        <w:rPr>
+          <w:lang w:bidi="ar-EG"/>
+        </w:rPr>
+      </w:pPr>
+      <w:r>
+        <w:rPr>
+          <w:lang w:bidi="ar-EG"/>
+        </w:rPr>
+        <w:drawing>
+          <wp:inline distT="0" distB="0" distL="0" distR="0" wp14:anchorId="65FD645B" wp14:editId="017C367E">
+            <wp:extent cx="5727700" cy="2033270"/>
+            <wp:effectExtent l="0" t="0" r="6350" b="5080"/>
+            <wp:docPr id="5" name="Picture 5"/>
+            <wp:cNvGraphicFramePr>
+              <a:graphicFrameLocks xmlns:a="http://schemas.openxmlformats.org/drawingml/2006/main" noChangeAspect="1"/>
+            </wp:cNvGraphicFramePr>
+            <a:graphic xmlns:a="http://schemas.openxmlformats.org/drawingml/2006/main">
+              <a:graphicData uri="http://schemas.openxmlformats.org/drawingml/2006/picture">
+                <pic:pic xmlns:pic="http://schemas.openxmlformats.org/drawingml/2006/picture">
+                  <pic:nvPicPr>
+                    <pic:cNvPr id="1" name=""/>
+                    <pic:cNvPicPr/>
+                  </pic:nvPicPr>
+                  <pic:blipFill>
+                    <a:blip r:embed="rId9"/>
+                    <a:stretch>
+                      <a:fillRect/>
+                    </a:stretch>
+                  </pic:blipFill>
+                  <pic:spPr>
+                    <a:xfrm>
+                      <a:off x="0" y="0"/>
+                      <a:ext cx="5727700" cy="2033270"/>
+                    </a:xfrm>
+                    <a:prstGeom prst="rect">
+                      <a:avLst/>
+                    </a:prstGeom>
+                  </pic:spPr>
+                </pic:pic>
+              </a:graphicData>
+            </a:graphic>
+          </wp:inline>
+        </w:drawing>
+      </w:r>
     </w:p>
     <w:p>
       <w:pPr>
@@ -1657,6 +1815,7 @@
           <w:sz w:val="40"/>
           <w:szCs w:val="40"/>
         </w:rPr>
+        <w:lastRenderedPageBreak/>
         <w:t>Analysis and solution of the problem</w:t>
       </w:r>
     </w:p>
@@ -1789,7 +1948,7 @@
                     <pic:cNvPicPr/>
                   </pic:nvPicPr>
                   <pic:blipFill>
-                    <a:blip r:embed="rId8"/>
+                    <a:blip r:embed="rId10"/>
                     <a:stretch>
                       <a:fillRect/>
                     </a:stretch>
@@ -1840,7 +1999,7 @@
                     <pic:cNvPicPr/>
                   </pic:nvPicPr>
                   <pic:blipFill>
-                    <a:blip r:embed="rId9"/>
+                    <a:blip r:embed="rId11"/>
                     <a:stretch>
                       <a:fillRect/>
                     </a:stretch>
@@ -1877,6 +2036,7 @@
           <w:szCs w:val="28"/>
           <w:highlight w:val="white"/>
         </w:rPr>
+        <w:lastRenderedPageBreak/>
         <w:t xml:space="preserve">2) </w:t>
       </w:r>
       <w:r>
@@ -2164,112 +2324,6 @@
             <wp:extent cx="6051550" cy="4495800"/>
             <wp:effectExtent l="0" t="0" r="6350" b="0"/>
             <wp:docPr id="6" name="Picture 6"/>
-            <wp:cNvGraphicFramePr>
-              <a:graphicFrameLocks xmlns:a="http://schemas.openxmlformats.org/drawingml/2006/main" noChangeAspect="1"/>
-            </wp:cNvGraphicFramePr>
-            <a:graphic xmlns:a="http://schemas.openxmlformats.org/drawingml/2006/main">
-              <a:graphicData uri="http://schemas.openxmlformats.org/drawingml/2006/picture">
-                <pic:pic xmlns:pic="http://schemas.openxmlformats.org/drawingml/2006/picture">
-                  <pic:nvPicPr>
-                    <pic:cNvPr id="1" name=""/>
-                    <pic:cNvPicPr/>
-                  </pic:nvPicPr>
-                  <pic:blipFill>
-                    <a:blip r:embed="rId10"/>
-                    <a:stretch>
-                      <a:fillRect/>
-                    </a:stretch>
-                  </pic:blipFill>
-                  <pic:spPr>
-                    <a:xfrm>
-                      <a:off x="0" y="0"/>
-                      <a:ext cx="6061160" cy="4502939"/>
-                    </a:xfrm>
-                    <a:prstGeom prst="rect">
-                      <a:avLst/>
-                    </a:prstGeom>
-                  </pic:spPr>
-                </pic:pic>
-              </a:graphicData>
-            </a:graphic>
-          </wp:inline>
-        </w:drawing>
-      </w:r>
-    </w:p>
-    <w:p>
-      <w:pPr>
-        <w:spacing w:line="360" w:lineRule="auto"/>
-        <w:rPr>
-          <w:highlight w:val="white"/>
-          <w:lang w:bidi="ar-EG"/>
-        </w:rPr>
-      </w:pPr>
-      <w:r>
-        <w:rPr>
-          <w:noProof/>
-        </w:rPr>
-        <w:drawing>
-          <wp:inline distT="0" distB="0" distL="0" distR="0" wp14:anchorId="306DEAEE" wp14:editId="03DA7E70">
-            <wp:extent cx="6004560" cy="2324055"/>
-            <wp:effectExtent l="0" t="0" r="0" b="635"/>
-            <wp:docPr id="9" name="Picture 9" descr="A close-up of a graph&#10;&#10;Description automatically generated"/>
-            <wp:cNvGraphicFramePr>
-              <a:graphicFrameLocks xmlns:a="http://schemas.openxmlformats.org/drawingml/2006/main" noChangeAspect="1"/>
-            </wp:cNvGraphicFramePr>
-            <a:graphic xmlns:a="http://schemas.openxmlformats.org/drawingml/2006/main">
-              <a:graphicData uri="http://schemas.openxmlformats.org/drawingml/2006/picture">
-                <pic:pic xmlns:pic="http://schemas.openxmlformats.org/drawingml/2006/picture">
-                  <pic:nvPicPr>
-                    <pic:cNvPr id="9" name="Picture 9" descr="A close-up of a graph&#10;&#10;Description automatically generated"/>
-                    <pic:cNvPicPr/>
-                  </pic:nvPicPr>
-                  <pic:blipFill>
-                    <a:blip r:embed="rId11"/>
-                    <a:stretch>
-                      <a:fillRect/>
-                    </a:stretch>
-                  </pic:blipFill>
-                  <pic:spPr>
-                    <a:xfrm>
-                      <a:off x="0" y="0"/>
-                      <a:ext cx="6135884" cy="2374884"/>
-                    </a:xfrm>
-                    <a:prstGeom prst="rect">
-                      <a:avLst/>
-                    </a:prstGeom>
-                  </pic:spPr>
-                </pic:pic>
-              </a:graphicData>
-            </a:graphic>
-          </wp:inline>
-        </w:drawing>
-      </w:r>
-    </w:p>
-    <w:p>
-      <w:pPr>
-        <w:spacing w:line="360" w:lineRule="auto"/>
-        <w:rPr>
-          <w:highlight w:val="white"/>
-          <w:lang w:bidi="ar-EG"/>
-        </w:rPr>
-      </w:pPr>
-    </w:p>
-    <w:p>
-      <w:pPr>
-        <w:spacing w:line="360" w:lineRule="auto"/>
-        <w:rPr>
-          <w:highlight w:val="white"/>
-        </w:rPr>
-      </w:pPr>
-      <w:r>
-        <w:rPr>
-          <w:noProof/>
-        </w:rPr>
-        <w:drawing>
-          <wp:inline distT="0" distB="0" distL="0" distR="0" wp14:anchorId="70313739" wp14:editId="2B2069D0">
-            <wp:extent cx="6012180" cy="4602480"/>
-            <wp:effectExtent l="0" t="0" r="7620" b="7620"/>
-            <wp:docPr id="8" name="Picture 8"/>
             <wp:cNvGraphicFramePr>
               <a:graphicFrameLocks xmlns:a="http://schemas.openxmlformats.org/drawingml/2006/main" noChangeAspect="1"/>
             </wp:cNvGraphicFramePr>
@@ -2289,7 +2343,7 @@
                   <pic:spPr>
                     <a:xfrm>
                       <a:off x="0" y="0"/>
-                      <a:ext cx="6012180" cy="4602480"/>
+                      <a:ext cx="6061160" cy="4502939"/>
                     </a:xfrm>
                     <a:prstGeom prst="rect">
                       <a:avLst/>
@@ -2307,17 +2361,19 @@
         <w:spacing w:line="360" w:lineRule="auto"/>
         <w:rPr>
           <w:highlight w:val="white"/>
+          <w:lang w:bidi="ar-EG"/>
         </w:rPr>
       </w:pPr>
       <w:r>
         <w:rPr>
           <w:noProof/>
         </w:rPr>
+        <w:lastRenderedPageBreak/>
         <w:drawing>
-          <wp:inline distT="0" distB="0" distL="0" distR="0" wp14:anchorId="15881DD1" wp14:editId="21EC98D2">
-            <wp:extent cx="5981700" cy="3977632"/>
-            <wp:effectExtent l="0" t="0" r="0" b="4445"/>
-            <wp:docPr id="10" name="Picture 10"/>
+          <wp:inline distT="0" distB="0" distL="0" distR="0" wp14:anchorId="306DEAEE" wp14:editId="03DA7E70">
+            <wp:extent cx="6004560" cy="2324055"/>
+            <wp:effectExtent l="0" t="0" r="0" b="635"/>
+            <wp:docPr id="9" name="Picture 9" descr="A close-up of a graph&#10;&#10;Description automatically generated"/>
             <wp:cNvGraphicFramePr>
               <a:graphicFrameLocks xmlns:a="http://schemas.openxmlformats.org/drawingml/2006/main" noChangeAspect="1"/>
             </wp:cNvGraphicFramePr>
@@ -2325,7 +2381,7 @@
               <a:graphicData uri="http://schemas.openxmlformats.org/drawingml/2006/picture">
                 <pic:pic xmlns:pic="http://schemas.openxmlformats.org/drawingml/2006/picture">
                   <pic:nvPicPr>
-                    <pic:cNvPr id="1" name=""/>
+                    <pic:cNvPr id="9" name="Picture 9" descr="A close-up of a graph&#10;&#10;Description automatically generated"/>
                     <pic:cNvPicPr/>
                   </pic:nvPicPr>
                   <pic:blipFill>
@@ -2337,7 +2393,7 @@
                   <pic:spPr>
                     <a:xfrm>
                       <a:off x="0" y="0"/>
-                      <a:ext cx="6045978" cy="4020375"/>
+                      <a:ext cx="6135884" cy="2374884"/>
                     </a:xfrm>
                     <a:prstGeom prst="rect">
                       <a:avLst/>
@@ -2355,65 +2411,26 @@
         <w:spacing w:line="360" w:lineRule="auto"/>
         <w:rPr>
           <w:highlight w:val="white"/>
-        </w:rPr>
-      </w:pPr>
-      <w:r>
-        <w:rPr>
-          <w:sz w:val="28"/>
-          <w:szCs w:val="28"/>
+          <w:lang w:bidi="ar-EG"/>
+        </w:rPr>
+      </w:pPr>
+    </w:p>
+    <w:p>
+      <w:pPr>
+        <w:spacing w:line="360" w:lineRule="auto"/>
+        <w:rPr>
           <w:highlight w:val="white"/>
         </w:rPr>
-        <w:t xml:space="preserve">2) </w:t>
-      </w:r>
-      <w:r>
-        <w:rPr>
-          <w:sz w:val="28"/>
-          <w:szCs w:val="28"/>
-          <w:highlight w:val="white"/>
-        </w:rPr>
-        <w:t>The</w:t>
-      </w:r>
-      <w:r>
-        <w:rPr>
-          <w:sz w:val="28"/>
-          <w:szCs w:val="28"/>
-          <w:highlight w:val="white"/>
-        </w:rPr>
-        <w:t xml:space="preserve"> Distribution of </w:t>
-      </w:r>
-      <w:r>
-        <w:rPr>
-          <w:sz w:val="28"/>
-          <w:szCs w:val="28"/>
-          <w:highlight w:val="white"/>
-        </w:rPr>
-        <w:t xml:space="preserve">numerical </w:t>
-      </w:r>
-      <w:r>
-        <w:rPr>
-          <w:sz w:val="28"/>
-          <w:szCs w:val="28"/>
-          <w:highlight w:val="white"/>
-        </w:rPr>
-        <w:t>data</w:t>
-      </w:r>
-    </w:p>
-    <w:p>
-      <w:pPr>
-        <w:spacing w:line="360" w:lineRule="auto"/>
-        <w:rPr>
-          <w:highlight w:val="white"/>
-        </w:rPr>
       </w:pPr>
       <w:r>
         <w:rPr>
           <w:noProof/>
         </w:rPr>
         <w:drawing>
-          <wp:inline distT="0" distB="0" distL="0" distR="0" wp14:anchorId="0CAF651E" wp14:editId="3FC6E58C">
-            <wp:extent cx="6141720" cy="4084320"/>
-            <wp:effectExtent l="0" t="0" r="0" b="0"/>
-            <wp:docPr id="13" name="Picture 13"/>
+          <wp:inline distT="0" distB="0" distL="0" distR="0" wp14:anchorId="70313739" wp14:editId="2B2069D0">
+            <wp:extent cx="6012180" cy="4602480"/>
+            <wp:effectExtent l="0" t="0" r="7620" b="7620"/>
+            <wp:docPr id="8" name="Picture 8"/>
             <wp:cNvGraphicFramePr>
               <a:graphicFrameLocks xmlns:a="http://schemas.openxmlformats.org/drawingml/2006/main" noChangeAspect="1"/>
             </wp:cNvGraphicFramePr>
@@ -2433,7 +2450,7 @@
                   <pic:spPr>
                     <a:xfrm>
                       <a:off x="0" y="0"/>
-                      <a:ext cx="6150186" cy="4089950"/>
+                      <a:ext cx="6012180" cy="4602480"/>
                     </a:xfrm>
                     <a:prstGeom prst="rect">
                       <a:avLst/>
@@ -2457,11 +2474,12 @@
         <w:rPr>
           <w:noProof/>
         </w:rPr>
+        <w:lastRenderedPageBreak/>
         <w:drawing>
-          <wp:inline distT="0" distB="0" distL="0" distR="0" wp14:anchorId="4C6107CC" wp14:editId="4174F214">
-            <wp:extent cx="6004560" cy="4028780"/>
-            <wp:effectExtent l="0" t="0" r="0" b="0"/>
-            <wp:docPr id="14" name="Picture 14"/>
+          <wp:inline distT="0" distB="0" distL="0" distR="0" wp14:anchorId="15881DD1" wp14:editId="21EC98D2">
+            <wp:extent cx="5981700" cy="3977632"/>
+            <wp:effectExtent l="0" t="0" r="0" b="4445"/>
+            <wp:docPr id="10" name="Picture 10"/>
             <wp:cNvGraphicFramePr>
               <a:graphicFrameLocks xmlns:a="http://schemas.openxmlformats.org/drawingml/2006/main" noChangeAspect="1"/>
             </wp:cNvGraphicFramePr>
@@ -2481,7 +2499,7 @@
                   <pic:spPr>
                     <a:xfrm>
                       <a:off x="0" y="0"/>
-                      <a:ext cx="6016314" cy="4036667"/>
+                      <a:ext cx="6045978" cy="4020375"/>
                     </a:xfrm>
                     <a:prstGeom prst="rect">
                       <a:avLst/>
@@ -2503,13 +2521,61 @@
       </w:pPr>
       <w:r>
         <w:rPr>
+          <w:sz w:val="28"/>
+          <w:szCs w:val="28"/>
+          <w:highlight w:val="white"/>
+        </w:rPr>
+        <w:t xml:space="preserve">2) </w:t>
+      </w:r>
+      <w:r>
+        <w:rPr>
+          <w:sz w:val="28"/>
+          <w:szCs w:val="28"/>
+          <w:highlight w:val="white"/>
+        </w:rPr>
+        <w:t>The</w:t>
+      </w:r>
+      <w:r>
+        <w:rPr>
+          <w:sz w:val="28"/>
+          <w:szCs w:val="28"/>
+          <w:highlight w:val="white"/>
+        </w:rPr>
+        <w:t xml:space="preserve"> Distribution of </w:t>
+      </w:r>
+      <w:r>
+        <w:rPr>
+          <w:sz w:val="28"/>
+          <w:szCs w:val="28"/>
+          <w:highlight w:val="white"/>
+        </w:rPr>
+        <w:t xml:space="preserve">numerical </w:t>
+      </w:r>
+      <w:r>
+        <w:rPr>
+          <w:sz w:val="28"/>
+          <w:szCs w:val="28"/>
+          <w:highlight w:val="white"/>
+        </w:rPr>
+        <w:t>data</w:t>
+      </w:r>
+    </w:p>
+    <w:p>
+      <w:pPr>
+        <w:spacing w:line="360" w:lineRule="auto"/>
+        <w:rPr>
+          <w:highlight w:val="white"/>
+        </w:rPr>
+      </w:pPr>
+      <w:r>
+        <w:rPr>
           <w:noProof/>
         </w:rPr>
         <w:drawing>
-          <wp:inline distT="0" distB="0" distL="0" distR="0" wp14:anchorId="3E77C25B" wp14:editId="1367F5C7">
-            <wp:extent cx="5727700" cy="3849370"/>
-            <wp:effectExtent l="0" t="0" r="6350" b="0"/>
-            <wp:docPr id="15" name="Picture 15"/>
+          <wp:inline distT="0" distB="0" distL="0" distR="0" wp14:anchorId="0CAF651E" wp14:editId="3FC6E58C">
+            <wp:extent cx="6141720" cy="4084320"/>
+            <wp:effectExtent l="0" t="0" r="0" b="0"/>
+            <wp:docPr id="13" name="Picture 13"/>
             <wp:cNvGraphicFramePr>
               <a:graphicFrameLocks xmlns:a="http://schemas.openxmlformats.org/drawingml/2006/main" noChangeAspect="1"/>
             </wp:cNvGraphicFramePr>
@@ -2529,7 +2595,7 @@
                   <pic:spPr>
                     <a:xfrm>
                       <a:off x="0" y="0"/>
-                      <a:ext cx="5727700" cy="3849370"/>
+                      <a:ext cx="6150186" cy="4089950"/>
                     </a:xfrm>
                     <a:prstGeom prst="rect">
                       <a:avLst/>
@@ -2553,11 +2619,12 @@
         <w:rPr>
           <w:noProof/>
         </w:rPr>
+        <w:lastRenderedPageBreak/>
         <w:drawing>
-          <wp:inline distT="0" distB="0" distL="0" distR="0" wp14:anchorId="164C892B" wp14:editId="1137011A">
-            <wp:extent cx="5727700" cy="3848100"/>
-            <wp:effectExtent l="0" t="0" r="6350" b="0"/>
-            <wp:docPr id="16" name="Picture 16"/>
+          <wp:inline distT="0" distB="0" distL="0" distR="0" wp14:anchorId="4C6107CC" wp14:editId="4174F214">
+            <wp:extent cx="6004560" cy="4028780"/>
+            <wp:effectExtent l="0" t="0" r="0" b="0"/>
+            <wp:docPr id="14" name="Picture 14"/>
             <wp:cNvGraphicFramePr>
               <a:graphicFrameLocks xmlns:a="http://schemas.openxmlformats.org/drawingml/2006/main" noChangeAspect="1"/>
             </wp:cNvGraphicFramePr>
@@ -2577,7 +2644,7 @@
                   <pic:spPr>
                     <a:xfrm>
                       <a:off x="0" y="0"/>
-                      <a:ext cx="5727700" cy="3848100"/>
+                      <a:ext cx="6016314" cy="4036667"/>
                     </a:xfrm>
                     <a:prstGeom prst="rect">
                       <a:avLst/>
@@ -2602,10 +2669,10 @@
           <w:noProof/>
         </w:rPr>
         <w:drawing>
-          <wp:inline distT="0" distB="0" distL="0" distR="0" wp14:anchorId="06320B0E" wp14:editId="48DECBF0">
-            <wp:extent cx="5727700" cy="3831590"/>
+          <wp:inline distT="0" distB="0" distL="0" distR="0" wp14:anchorId="3E77C25B" wp14:editId="1367F5C7">
+            <wp:extent cx="5727700" cy="3849370"/>
             <wp:effectExtent l="0" t="0" r="6350" b="0"/>
-            <wp:docPr id="17" name="Picture 17"/>
+            <wp:docPr id="15" name="Picture 15"/>
             <wp:cNvGraphicFramePr>
               <a:graphicFrameLocks xmlns:a="http://schemas.openxmlformats.org/drawingml/2006/main" noChangeAspect="1"/>
             </wp:cNvGraphicFramePr>
@@ -2625,7 +2692,7 @@
                   <pic:spPr>
                     <a:xfrm>
                       <a:off x="0" y="0"/>
-                      <a:ext cx="5727700" cy="3831590"/>
+                      <a:ext cx="5727700" cy="3849370"/>
                     </a:xfrm>
                     <a:prstGeom prst="rect">
                       <a:avLst/>
@@ -2649,11 +2716,12 @@
         <w:rPr>
           <w:noProof/>
         </w:rPr>
+        <w:lastRenderedPageBreak/>
         <w:drawing>
-          <wp:inline distT="0" distB="0" distL="0" distR="0" wp14:anchorId="26428457" wp14:editId="60DBC263">
-            <wp:extent cx="5727700" cy="3854450"/>
+          <wp:inline distT="0" distB="0" distL="0" distR="0" wp14:anchorId="164C892B" wp14:editId="1137011A">
+            <wp:extent cx="5727700" cy="3848100"/>
             <wp:effectExtent l="0" t="0" r="6350" b="0"/>
-            <wp:docPr id="18" name="Picture 18"/>
+            <wp:docPr id="16" name="Picture 16"/>
             <wp:cNvGraphicFramePr>
               <a:graphicFrameLocks xmlns:a="http://schemas.openxmlformats.org/drawingml/2006/main" noChangeAspect="1"/>
             </wp:cNvGraphicFramePr>
@@ -2673,7 +2741,7 @@
                   <pic:spPr>
                     <a:xfrm>
                       <a:off x="0" y="0"/>
-                      <a:ext cx="5727700" cy="3854450"/>
+                      <a:ext cx="5727700" cy="3848100"/>
                     </a:xfrm>
                     <a:prstGeom prst="rect">
                       <a:avLst/>
@@ -2698,10 +2766,10 @@
           <w:noProof/>
         </w:rPr>
         <w:drawing>
-          <wp:inline distT="0" distB="0" distL="0" distR="0" wp14:anchorId="69BD466D" wp14:editId="1D43A41C">
-            <wp:extent cx="5727700" cy="3896995"/>
-            <wp:effectExtent l="0" t="0" r="6350" b="8255"/>
-            <wp:docPr id="19" name="Picture 19" descr="A graph of a number of data&#10;&#10;Description automatically generated with medium confidence"/>
+          <wp:inline distT="0" distB="0" distL="0" distR="0" wp14:anchorId="06320B0E" wp14:editId="48DECBF0">
+            <wp:extent cx="5727700" cy="3831590"/>
+            <wp:effectExtent l="0" t="0" r="6350" b="0"/>
+            <wp:docPr id="17" name="Picture 17"/>
             <wp:cNvGraphicFramePr>
               <a:graphicFrameLocks xmlns:a="http://schemas.openxmlformats.org/drawingml/2006/main" noChangeAspect="1"/>
             </wp:cNvGraphicFramePr>
@@ -2709,7 +2777,7 @@
               <a:graphicData uri="http://schemas.openxmlformats.org/drawingml/2006/picture">
                 <pic:pic xmlns:pic="http://schemas.openxmlformats.org/drawingml/2006/picture">
                   <pic:nvPicPr>
-                    <pic:cNvPr id="19" name="Picture 19" descr="A graph of a number of data&#10;&#10;Description automatically generated with medium confidence"/>
+                    <pic:cNvPr id="1" name=""/>
                     <pic:cNvPicPr/>
                   </pic:nvPicPr>
                   <pic:blipFill>
@@ -2721,7 +2789,7 @@
                   <pic:spPr>
                     <a:xfrm>
                       <a:off x="0" y="0"/>
-                      <a:ext cx="5727700" cy="3896995"/>
+                      <a:ext cx="5727700" cy="3831590"/>
                     </a:xfrm>
                     <a:prstGeom prst="rect">
                       <a:avLst/>
@@ -2745,11 +2813,12 @@
         <w:rPr>
           <w:noProof/>
         </w:rPr>
+        <w:lastRenderedPageBreak/>
         <w:drawing>
-          <wp:inline distT="0" distB="0" distL="0" distR="0" wp14:anchorId="46FB77D9" wp14:editId="3831AA15">
-            <wp:extent cx="5727700" cy="3859530"/>
-            <wp:effectExtent l="0" t="0" r="6350" b="7620"/>
-            <wp:docPr id="20" name="Picture 20"/>
+          <wp:inline distT="0" distB="0" distL="0" distR="0" wp14:anchorId="26428457" wp14:editId="60DBC263">
+            <wp:extent cx="5727700" cy="3854450"/>
+            <wp:effectExtent l="0" t="0" r="6350" b="0"/>
+            <wp:docPr id="18" name="Picture 18"/>
             <wp:cNvGraphicFramePr>
               <a:graphicFrameLocks xmlns:a="http://schemas.openxmlformats.org/drawingml/2006/main" noChangeAspect="1"/>
             </wp:cNvGraphicFramePr>
@@ -2769,7 +2838,7 @@
                   <pic:spPr>
                     <a:xfrm>
                       <a:off x="0" y="0"/>
-                      <a:ext cx="5727700" cy="3859530"/>
+                      <a:ext cx="5727700" cy="3854450"/>
                     </a:xfrm>
                     <a:prstGeom prst="rect">
                       <a:avLst/>
@@ -2794,10 +2863,10 @@
           <w:noProof/>
         </w:rPr>
         <w:drawing>
-          <wp:inline distT="0" distB="0" distL="0" distR="0" wp14:anchorId="6456B0D5" wp14:editId="6CCAC6F9">
-            <wp:extent cx="5727700" cy="3805555"/>
-            <wp:effectExtent l="0" t="0" r="6350" b="4445"/>
-            <wp:docPr id="21" name="Picture 21"/>
+          <wp:inline distT="0" distB="0" distL="0" distR="0" wp14:anchorId="69BD466D" wp14:editId="1D43A41C">
+            <wp:extent cx="5727700" cy="3896995"/>
+            <wp:effectExtent l="0" t="0" r="6350" b="8255"/>
+            <wp:docPr id="19" name="Picture 19" descr="A graph of a number of data&#10;&#10;Description automatically generated with medium confidence"/>
             <wp:cNvGraphicFramePr>
               <a:graphicFrameLocks xmlns:a="http://schemas.openxmlformats.org/drawingml/2006/main" noChangeAspect="1"/>
             </wp:cNvGraphicFramePr>
@@ -2805,7 +2874,7 @@
               <a:graphicData uri="http://schemas.openxmlformats.org/drawingml/2006/picture">
                 <pic:pic xmlns:pic="http://schemas.openxmlformats.org/drawingml/2006/picture">
                   <pic:nvPicPr>
-                    <pic:cNvPr id="1" name=""/>
+                    <pic:cNvPr id="19" name="Picture 19" descr="A graph of a number of data&#10;&#10;Description automatically generated with medium confidence"/>
                     <pic:cNvPicPr/>
                   </pic:nvPicPr>
                   <pic:blipFill>
@@ -2817,7 +2886,7 @@
                   <pic:spPr>
                     <a:xfrm>
                       <a:off x="0" y="0"/>
-                      <a:ext cx="5727700" cy="3805555"/>
+                      <a:ext cx="5727700" cy="3896995"/>
                     </a:xfrm>
                     <a:prstGeom prst="rect">
                       <a:avLst/>
@@ -2841,11 +2910,12 @@
         <w:rPr>
           <w:noProof/>
         </w:rPr>
+        <w:lastRenderedPageBreak/>
         <w:drawing>
-          <wp:inline distT="0" distB="0" distL="0" distR="0" wp14:anchorId="3A40385E" wp14:editId="4CBF3601">
-            <wp:extent cx="5676900" cy="3139137"/>
-            <wp:effectExtent l="0" t="0" r="0" b="4445"/>
-            <wp:docPr id="22" name="Picture 22"/>
+          <wp:inline distT="0" distB="0" distL="0" distR="0" wp14:anchorId="46FB77D9" wp14:editId="3831AA15">
+            <wp:extent cx="5727700" cy="3859530"/>
+            <wp:effectExtent l="0" t="0" r="6350" b="7620"/>
+            <wp:docPr id="20" name="Picture 20"/>
             <wp:cNvGraphicFramePr>
               <a:graphicFrameLocks xmlns:a="http://schemas.openxmlformats.org/drawingml/2006/main" noChangeAspect="1"/>
             </wp:cNvGraphicFramePr>
@@ -2865,7 +2935,7 @@
                   <pic:spPr>
                     <a:xfrm>
                       <a:off x="0" y="0"/>
-                      <a:ext cx="5730207" cy="3168614"/>
+                      <a:ext cx="5727700" cy="3859530"/>
                     </a:xfrm>
                     <a:prstGeom prst="rect">
                       <a:avLst/>
@@ -2890,10 +2960,10 @@
           <w:noProof/>
         </w:rPr>
         <w:drawing>
-          <wp:inline distT="0" distB="0" distL="0" distR="0" wp14:anchorId="5E87A59E" wp14:editId="14E995C3">
-            <wp:extent cx="5707380" cy="3510280"/>
-            <wp:effectExtent l="0" t="0" r="7620" b="0"/>
-            <wp:docPr id="23" name="Picture 23"/>
+          <wp:inline distT="0" distB="0" distL="0" distR="0" wp14:anchorId="6456B0D5" wp14:editId="6CCAC6F9">
+            <wp:extent cx="5727700" cy="3805555"/>
+            <wp:effectExtent l="0" t="0" r="6350" b="4445"/>
+            <wp:docPr id="21" name="Picture 21"/>
             <wp:cNvGraphicFramePr>
               <a:graphicFrameLocks xmlns:a="http://schemas.openxmlformats.org/drawingml/2006/main" noChangeAspect="1"/>
             </wp:cNvGraphicFramePr>
@@ -2913,7 +2983,7 @@
                   <pic:spPr>
                     <a:xfrm>
                       <a:off x="0" y="0"/>
-                      <a:ext cx="5732240" cy="3525570"/>
+                      <a:ext cx="5727700" cy="3805555"/>
                     </a:xfrm>
                     <a:prstGeom prst="rect">
                       <a:avLst/>
@@ -2937,11 +3007,12 @@
         <w:rPr>
           <w:noProof/>
         </w:rPr>
+        <w:lastRenderedPageBreak/>
         <w:drawing>
-          <wp:inline distT="0" distB="0" distL="0" distR="0" wp14:anchorId="60231AE0" wp14:editId="3DCAF6B1">
-            <wp:extent cx="2962501" cy="1935480"/>
-            <wp:effectExtent l="0" t="0" r="9525" b="7620"/>
-            <wp:docPr id="24" name="Picture 24"/>
+          <wp:inline distT="0" distB="0" distL="0" distR="0" wp14:anchorId="3A40385E" wp14:editId="4CBF3601">
+            <wp:extent cx="5676900" cy="3139137"/>
+            <wp:effectExtent l="0" t="0" r="0" b="4445"/>
+            <wp:docPr id="22" name="Picture 22"/>
             <wp:cNvGraphicFramePr>
               <a:graphicFrameLocks xmlns:a="http://schemas.openxmlformats.org/drawingml/2006/main" noChangeAspect="1"/>
             </wp:cNvGraphicFramePr>
@@ -2961,7 +3032,7 @@
                   <pic:spPr>
                     <a:xfrm>
                       <a:off x="0" y="0"/>
-                      <a:ext cx="3161944" cy="2065782"/>
+                      <a:ext cx="5730207" cy="3168614"/>
                     </a:xfrm>
                     <a:prstGeom prst="rect">
                       <a:avLst/>
@@ -2983,39 +3054,13 @@
       </w:pPr>
       <w:r>
         <w:rPr>
-          <w:highlight w:val="white"/>
-        </w:rPr>
-        <w:t xml:space="preserve">3) </w:t>
-      </w:r>
-      <w:r>
-        <w:rPr>
-          <w:highlight w:val="white"/>
-        </w:rPr>
-        <w:t>T</w:t>
-      </w:r>
-      <w:r>
-        <w:rPr>
-          <w:highlight w:val="white"/>
-        </w:rPr>
-        <w:t>he correlation matrix</w:t>
-      </w:r>
-    </w:p>
-    <w:p>
-      <w:pPr>
-        <w:spacing w:line="360" w:lineRule="auto"/>
-        <w:rPr>
-          <w:highlight w:val="white"/>
-        </w:rPr>
-      </w:pPr>
-      <w:r>
-        <w:rPr>
           <w:noProof/>
         </w:rPr>
         <w:drawing>
-          <wp:inline distT="0" distB="0" distL="0" distR="0" wp14:anchorId="2E66ACAF" wp14:editId="33FB7AE2">
-            <wp:extent cx="6315710" cy="8346440"/>
-            <wp:effectExtent l="0" t="0" r="8890" b="0"/>
-            <wp:docPr id="25" name="Picture 25"/>
+          <wp:inline distT="0" distB="0" distL="0" distR="0" wp14:anchorId="5E87A59E" wp14:editId="14E995C3">
+            <wp:extent cx="5707380" cy="3510280"/>
+            <wp:effectExtent l="0" t="0" r="7620" b="0"/>
+            <wp:docPr id="23" name="Picture 23"/>
             <wp:cNvGraphicFramePr>
               <a:graphicFrameLocks xmlns:a="http://schemas.openxmlformats.org/drawingml/2006/main" noChangeAspect="1"/>
             </wp:cNvGraphicFramePr>
@@ -3035,7 +3080,7 @@
                   <pic:spPr>
                     <a:xfrm>
                       <a:off x="0" y="0"/>
-                      <a:ext cx="6316134" cy="8347000"/>
+                      <a:ext cx="5732240" cy="3525570"/>
                     </a:xfrm>
                     <a:prstGeom prst="rect">
                       <a:avLst/>
@@ -3047,57 +3092,23 @@
           </wp:inline>
         </w:drawing>
       </w:r>
-      <w:r>
+    </w:p>
+    <w:p>
+      <w:pPr>
+        <w:spacing w:line="360" w:lineRule="auto"/>
         <w:rPr>
           <w:highlight w:val="white"/>
         </w:rPr>
-        <w:t xml:space="preserve"> </w:t>
-      </w:r>
-    </w:p>
-    <w:p>
-      <w:pPr>
-        <w:spacing w:line="360" w:lineRule="auto"/>
-        <w:rPr>
-          <w:highlight w:val="white"/>
-        </w:rPr>
-      </w:pPr>
-    </w:p>
-    <w:p>
-      <w:pPr>
-        <w:spacing w:line="360" w:lineRule="auto"/>
-        <w:rPr>
-          <w:highlight w:val="white"/>
-        </w:rPr>
-      </w:pPr>
-      <w:r>
-        <w:rPr>
-          <w:highlight w:val="white"/>
-        </w:rPr>
-        <w:t xml:space="preserve">4) </w:t>
-      </w:r>
-      <w:r>
-        <w:rPr>
-          <w:highlight w:val="white"/>
-        </w:rPr>
-        <w:t>Drop Highly correlated data</w:t>
-      </w:r>
-    </w:p>
-    <w:p>
-      <w:pPr>
-        <w:spacing w:line="360" w:lineRule="auto"/>
-        <w:rPr>
-          <w:highlight w:val="white"/>
-        </w:rPr>
       </w:pPr>
       <w:r>
         <w:rPr>
           <w:noProof/>
         </w:rPr>
         <w:drawing>
-          <wp:inline distT="0" distB="0" distL="0" distR="0" wp14:anchorId="51A60A9D" wp14:editId="69F2130E">
-            <wp:extent cx="5727700" cy="2162175"/>
-            <wp:effectExtent l="0" t="0" r="6350" b="9525"/>
-            <wp:docPr id="30" name="Picture 30" descr="A black screen with white text&#10;&#10;Description automatically generated"/>
+          <wp:inline distT="0" distB="0" distL="0" distR="0" wp14:anchorId="60231AE0" wp14:editId="3DCAF6B1">
+            <wp:extent cx="2962501" cy="1935480"/>
+            <wp:effectExtent l="0" t="0" r="9525" b="7620"/>
+            <wp:docPr id="24" name="Picture 24"/>
             <wp:cNvGraphicFramePr>
               <a:graphicFrameLocks xmlns:a="http://schemas.openxmlformats.org/drawingml/2006/main" noChangeAspect="1"/>
             </wp:cNvGraphicFramePr>
@@ -3105,7 +3116,7 @@
               <a:graphicData uri="http://schemas.openxmlformats.org/drawingml/2006/picture">
                 <pic:pic xmlns:pic="http://schemas.openxmlformats.org/drawingml/2006/picture">
                   <pic:nvPicPr>
-                    <pic:cNvPr id="30" name="Picture 30" descr="A black screen with white text&#10;&#10;Description automatically generated"/>
+                    <pic:cNvPr id="1" name=""/>
                     <pic:cNvPicPr/>
                   </pic:nvPicPr>
                   <pic:blipFill>
@@ -3117,7 +3128,7 @@
                   <pic:spPr>
                     <a:xfrm>
                       <a:off x="0" y="0"/>
-                      <a:ext cx="5727700" cy="2162175"/>
+                      <a:ext cx="3161944" cy="2065782"/>
                     </a:xfrm>
                     <a:prstGeom prst="rect">
                       <a:avLst/>
@@ -3137,6 +3148,25 @@
           <w:highlight w:val="white"/>
         </w:rPr>
       </w:pPr>
+      <w:r>
+        <w:rPr>
+          <w:highlight w:val="white"/>
+        </w:rPr>
+        <w:lastRenderedPageBreak/>
+        <w:t xml:space="preserve">3) </w:t>
+      </w:r>
+      <w:r>
+        <w:rPr>
+          <w:highlight w:val="white"/>
+        </w:rPr>
+        <w:t>T</w:t>
+      </w:r>
+      <w:r>
+        <w:rPr>
+          <w:highlight w:val="white"/>
+        </w:rPr>
+        <w:t>he correlation matrix</w:t>
+      </w:r>
     </w:p>
     <w:p>
       <w:pPr>
@@ -3147,90 +3177,13 @@
       </w:pPr>
       <w:r>
         <w:rPr>
-          <w:highlight w:val="white"/>
-        </w:rPr>
-        <w:t xml:space="preserve">5) </w:t>
-      </w:r>
-      <w:r>
-        <w:rPr>
-          <w:highlight w:val="white"/>
-        </w:rPr>
-        <w:t xml:space="preserve">Drop </w:t>
-      </w:r>
-      <w:r>
-        <w:rPr>
-          <w:highlight w:val="white"/>
-        </w:rPr>
-        <w:t>SK_ID_CURR</w:t>
-      </w:r>
-      <w:r>
-        <w:rPr>
-          <w:highlight w:val="white"/>
-        </w:rPr>
-        <w:t xml:space="preserve"> since it represents </w:t>
-      </w:r>
-      <w:r>
-        <w:t xml:space="preserve">the </w:t>
-      </w:r>
-      <w:r>
-        <w:t>ID of loan</w:t>
-      </w:r>
-    </w:p>
-    <w:p>
-      <w:pPr>
-        <w:spacing w:line="360" w:lineRule="auto"/>
-        <w:rPr>
-          <w:highlight w:val="white"/>
-        </w:rPr>
-      </w:pPr>
-    </w:p>
-    <w:p>
-      <w:pPr>
-        <w:spacing w:line="360" w:lineRule="auto"/>
-        <w:rPr>
-          <w:highlight w:val="white"/>
-          <w:rtl/>
-        </w:rPr>
-      </w:pPr>
-      <w:r>
-        <w:rPr>
-          <w:sz w:val="28"/>
-          <w:szCs w:val="28"/>
-          <w:highlight w:val="white"/>
-        </w:rPr>
-        <w:t>6) The</w:t>
-      </w:r>
-      <w:r>
-        <w:rPr>
-          <w:sz w:val="28"/>
-          <w:szCs w:val="28"/>
-          <w:highlight w:val="white"/>
-        </w:rPr>
-        <w:t xml:space="preserve"> new correlation matrix</w:t>
-      </w:r>
-      <w:r>
-        <w:rPr>
-          <w:sz w:val="28"/>
-          <w:szCs w:val="28"/>
-        </w:rPr>
-        <w:t xml:space="preserve"> </w:t>
-      </w:r>
-      <w:r>
-        <w:rPr>
-          <w:sz w:val="28"/>
-          <w:szCs w:val="28"/>
-        </w:rPr>
-        <w:t>after removing correlated data</w:t>
-      </w:r>
-      <w:r>
-        <w:rPr>
           <w:noProof/>
         </w:rPr>
         <w:drawing>
-          <wp:inline distT="0" distB="0" distL="0" distR="0" wp14:anchorId="06D2011E" wp14:editId="6F4546F2">
-            <wp:extent cx="6116111" cy="8305800"/>
-            <wp:effectExtent l="0" t="0" r="0" b="0"/>
-            <wp:docPr id="31" name="Picture 31"/>
+          <wp:inline distT="0" distB="0" distL="0" distR="0" wp14:anchorId="2E66ACAF" wp14:editId="33FB7AE2">
+            <wp:extent cx="6315710" cy="8346440"/>
+            <wp:effectExtent l="0" t="0" r="8890" b="0"/>
+            <wp:docPr id="25" name="Picture 25"/>
             <wp:cNvGraphicFramePr>
               <a:graphicFrameLocks xmlns:a="http://schemas.openxmlformats.org/drawingml/2006/main" noChangeAspect="1"/>
             </wp:cNvGraphicFramePr>
@@ -3250,6 +3203,222 @@
                   <pic:spPr>
                     <a:xfrm>
                       <a:off x="0" y="0"/>
+                      <a:ext cx="6316134" cy="8347000"/>
+                    </a:xfrm>
+                    <a:prstGeom prst="rect">
+                      <a:avLst/>
+                    </a:prstGeom>
+                  </pic:spPr>
+                </pic:pic>
+              </a:graphicData>
+            </a:graphic>
+          </wp:inline>
+        </w:drawing>
+      </w:r>
+      <w:r>
+        <w:rPr>
+          <w:highlight w:val="white"/>
+        </w:rPr>
+        <w:t xml:space="preserve"> </w:t>
+      </w:r>
+    </w:p>
+    <w:p>
+      <w:pPr>
+        <w:spacing w:line="360" w:lineRule="auto"/>
+        <w:rPr>
+          <w:highlight w:val="white"/>
+        </w:rPr>
+      </w:pPr>
+    </w:p>
+    <w:p>
+      <w:pPr>
+        <w:spacing w:line="360" w:lineRule="auto"/>
+        <w:rPr>
+          <w:highlight w:val="white"/>
+        </w:rPr>
+      </w:pPr>
+      <w:r>
+        <w:rPr>
+          <w:highlight w:val="white"/>
+        </w:rPr>
+        <w:t xml:space="preserve">4) </w:t>
+      </w:r>
+      <w:r>
+        <w:rPr>
+          <w:highlight w:val="white"/>
+        </w:rPr>
+        <w:t>Drop Highly correlated data</w:t>
+      </w:r>
+    </w:p>
+    <w:p>
+      <w:pPr>
+        <w:spacing w:line="360" w:lineRule="auto"/>
+        <w:rPr>
+          <w:highlight w:val="white"/>
+        </w:rPr>
+      </w:pPr>
+      <w:r>
+        <w:rPr>
+          <w:noProof/>
+        </w:rPr>
+        <w:drawing>
+          <wp:inline distT="0" distB="0" distL="0" distR="0" wp14:anchorId="51A60A9D" wp14:editId="69F2130E">
+            <wp:extent cx="5727700" cy="2162175"/>
+            <wp:effectExtent l="0" t="0" r="6350" b="9525"/>
+            <wp:docPr id="30" name="Picture 30" descr="A black screen with white text&#10;&#10;Description automatically generated"/>
+            <wp:cNvGraphicFramePr>
+              <a:graphicFrameLocks xmlns:a="http://schemas.openxmlformats.org/drawingml/2006/main" noChangeAspect="1"/>
+            </wp:cNvGraphicFramePr>
+            <a:graphic xmlns:a="http://schemas.openxmlformats.org/drawingml/2006/main">
+              <a:graphicData uri="http://schemas.openxmlformats.org/drawingml/2006/picture">
+                <pic:pic xmlns:pic="http://schemas.openxmlformats.org/drawingml/2006/picture">
+                  <pic:nvPicPr>
+                    <pic:cNvPr id="30" name="Picture 30" descr="A black screen with white text&#10;&#10;Description automatically generated"/>
+                    <pic:cNvPicPr/>
+                  </pic:nvPicPr>
+                  <pic:blipFill>
+                    <a:blip r:embed="rId29"/>
+                    <a:stretch>
+                      <a:fillRect/>
+                    </a:stretch>
+                  </pic:blipFill>
+                  <pic:spPr>
+                    <a:xfrm>
+                      <a:off x="0" y="0"/>
+                      <a:ext cx="5727700" cy="2162175"/>
+                    </a:xfrm>
+                    <a:prstGeom prst="rect">
+                      <a:avLst/>
+                    </a:prstGeom>
+                  </pic:spPr>
+                </pic:pic>
+              </a:graphicData>
+            </a:graphic>
+          </wp:inline>
+        </w:drawing>
+      </w:r>
+    </w:p>
+    <w:p>
+      <w:pPr>
+        <w:spacing w:line="360" w:lineRule="auto"/>
+        <w:rPr>
+          <w:highlight w:val="white"/>
+        </w:rPr>
+      </w:pPr>
+    </w:p>
+    <w:p>
+      <w:pPr>
+        <w:spacing w:line="360" w:lineRule="auto"/>
+        <w:rPr>
+          <w:highlight w:val="white"/>
+        </w:rPr>
+      </w:pPr>
+      <w:r>
+        <w:rPr>
+          <w:highlight w:val="white"/>
+        </w:rPr>
+        <w:t xml:space="preserve">5) </w:t>
+      </w:r>
+      <w:r>
+        <w:rPr>
+          <w:highlight w:val="white"/>
+        </w:rPr>
+        <w:t xml:space="preserve">Drop </w:t>
+      </w:r>
+      <w:r>
+        <w:rPr>
+          <w:highlight w:val="white"/>
+        </w:rPr>
+        <w:t>SK_ID_CURR</w:t>
+      </w:r>
+      <w:r>
+        <w:rPr>
+          <w:highlight w:val="white"/>
+        </w:rPr>
+        <w:t xml:space="preserve"> since it represents </w:t>
+      </w:r>
+      <w:r>
+        <w:t xml:space="preserve">the </w:t>
+      </w:r>
+      <w:r>
+        <w:t>ID of loan</w:t>
+      </w:r>
+    </w:p>
+    <w:p>
+      <w:pPr>
+        <w:spacing w:line="360" w:lineRule="auto"/>
+        <w:rPr>
+          <w:highlight w:val="white"/>
+        </w:rPr>
+      </w:pPr>
+    </w:p>
+    <w:p>
+      <w:pPr>
+        <w:spacing w:line="360" w:lineRule="auto"/>
+        <w:rPr>
+          <w:highlight w:val="white"/>
+          <w:rtl/>
+        </w:rPr>
+      </w:pPr>
+      <w:r>
+        <w:rPr>
+          <w:sz w:val="28"/>
+          <w:szCs w:val="28"/>
+          <w:highlight w:val="white"/>
+        </w:rPr>
+        <w:lastRenderedPageBreak/>
+        <w:t>6) The</w:t>
+      </w:r>
+      <w:r>
+        <w:rPr>
+          <w:sz w:val="28"/>
+          <w:szCs w:val="28"/>
+          <w:highlight w:val="white"/>
+        </w:rPr>
+        <w:t xml:space="preserve"> new correlation matrix</w:t>
+      </w:r>
+      <w:r>
+        <w:rPr>
+          <w:sz w:val="28"/>
+          <w:szCs w:val="28"/>
+        </w:rPr>
+        <w:t xml:space="preserve"> </w:t>
+      </w:r>
+      <w:r>
+        <w:rPr>
+          <w:sz w:val="28"/>
+          <w:szCs w:val="28"/>
+        </w:rPr>
+        <w:t>after removing correlated data</w:t>
+      </w:r>
+      <w:r>
+        <w:rPr>
+          <w:noProof/>
+        </w:rPr>
+        <w:drawing>
+          <wp:inline distT="0" distB="0" distL="0" distR="0" wp14:anchorId="06D2011E" wp14:editId="6F4546F2">
+            <wp:extent cx="6116111" cy="8305800"/>
+            <wp:effectExtent l="0" t="0" r="0" b="0"/>
+            <wp:docPr id="31" name="Picture 31"/>
+            <wp:cNvGraphicFramePr>
+              <a:graphicFrameLocks xmlns:a="http://schemas.openxmlformats.org/drawingml/2006/main" noChangeAspect="1"/>
+            </wp:cNvGraphicFramePr>
+            <a:graphic xmlns:a="http://schemas.openxmlformats.org/drawingml/2006/main">
+              <a:graphicData uri="http://schemas.openxmlformats.org/drawingml/2006/picture">
+                <pic:pic xmlns:pic="http://schemas.openxmlformats.org/drawingml/2006/picture">
+                  <pic:nvPicPr>
+                    <pic:cNvPr id="1" name=""/>
+                    <pic:cNvPicPr/>
+                  </pic:nvPicPr>
+                  <pic:blipFill>
+                    <a:blip r:embed="rId30"/>
+                    <a:stretch>
+                      <a:fillRect/>
+                    </a:stretch>
+                  </pic:blipFill>
+                  <pic:spPr>
+                    <a:xfrm>
+                      <a:off x="0" y="0"/>
                       <a:ext cx="6137851" cy="8335323"/>
                     </a:xfrm>
                     <a:prstGeom prst="rect">
@@ -3266,6 +3435,7 @@
         <w:rPr>
           <w:highlight w:val="white"/>
         </w:rPr>
+        <w:lastRenderedPageBreak/>
         <w:t xml:space="preserve">7) After </w:t>
       </w:r>
       <w:r>
@@ -3320,7 +3490,6 @@
       <w:r>
         <w:rPr>
           <w:noProof/>
-          <w:lang w:bidi="ar-EG"/>
         </w:rPr>
         <w:drawing>
           <wp:inline distT="0" distB="0" distL="0" distR="0" wp14:anchorId="2129F5C6" wp14:editId="07F50250">
@@ -3338,7 +3507,7 @@
                     <pic:cNvPicPr/>
                   </pic:nvPicPr>
                   <pic:blipFill>
-                    <a:blip r:embed="rId29"/>
+                    <a:blip r:embed="rId31"/>
                     <a:stretch>
                       <a:fillRect/>
                     </a:stretch>
@@ -3408,7 +3577,6 @@
       <w:r>
         <w:rPr>
           <w:noProof/>
-          <w:lang w:bidi="ar-EG"/>
         </w:rPr>
         <w:drawing>
           <wp:inline distT="0" distB="0" distL="0" distR="0" wp14:anchorId="170D922C" wp14:editId="4C6441BB">
@@ -3426,7 +3594,7 @@
                     <pic:cNvPicPr/>
                   </pic:nvPicPr>
                   <pic:blipFill>
-                    <a:blip r:embed="rId30"/>
+                    <a:blip r:embed="rId32"/>
                     <a:stretch>
                       <a:fillRect/>
                     </a:stretch>
@@ -3513,7 +3681,23 @@
           <w:sz w:val="28"/>
           <w:szCs w:val="28"/>
         </w:rPr>
-        <w:t>The data has many binary flags and categorial data with a limited amount of numerical features</w:t>
+        <w:t xml:space="preserve">The data has many binary flags and </w:t>
+      </w:r>
+      <w:proofErr w:type="spellStart"/>
+      <w:r>
+        <w:rPr>
+          <w:sz w:val="28"/>
+          <w:szCs w:val="28"/>
+        </w:rPr>
+        <w:t>categorial</w:t>
+      </w:r>
+      <w:proofErr w:type="spellEnd"/>
+      <w:r>
+        <w:rPr>
+          <w:sz w:val="28"/>
+          <w:szCs w:val="28"/>
+        </w:rPr>
+        <w:t xml:space="preserve"> data with a limited amount of numerical features</w:t>
       </w:r>
     </w:p>
     <w:p>
@@ -3672,9 +3856,9 @@
       </w:r>
       <w:r>
         <w:rPr>
-          <w:sz w:val="28"/>
-          <w:szCs w:val="28"/>
-          <w:lang w:bidi="ar-EG"/>
+          <w:noProof/>
+          <w:sz w:val="28"/>
+          <w:szCs w:val="28"/>
         </w:rPr>
         <w:drawing>
           <wp:inline distT="0" distB="0" distL="0" distR="0" wp14:anchorId="409970E0" wp14:editId="598C081B">
@@ -3692,7 +3876,7 @@
                     <pic:cNvPicPr/>
                   </pic:nvPicPr>
                   <pic:blipFill>
-                    <a:blip r:embed="rId31"/>
+                    <a:blip r:embed="rId33"/>
                     <a:stretch>
                       <a:fillRect/>
                     </a:stretch>
@@ -3719,7 +3903,7 @@
           <w:lang w:bidi="ar-EG"/>
         </w:rPr>
         <w:br/>
-        <w:t xml:space="preserve">so we choose 8 as the best number of clusters and the records were distributed </w:t>
+        <w:t>so we choose 8 as the best number of clusters and the records were distributed as follows</w:t>
       </w:r>
       <w:r>
         <w:rPr>
@@ -3727,22 +3911,13 @@
           <w:szCs w:val="28"/>
           <w:lang w:bidi="ar-EG"/>
         </w:rPr>
-        <w:lastRenderedPageBreak/>
-        <w:t>as follows</w:t>
-      </w:r>
-      <w:r>
-        <w:rPr>
-          <w:sz w:val="28"/>
-          <w:szCs w:val="28"/>
-          <w:lang w:bidi="ar-EG"/>
-        </w:rPr>
         <w:br/>
       </w:r>
       <w:r>
         <w:rPr>
-          <w:sz w:val="28"/>
-          <w:szCs w:val="28"/>
-          <w:lang w:bidi="ar-EG"/>
+          <w:noProof/>
+          <w:sz w:val="28"/>
+          <w:szCs w:val="28"/>
         </w:rPr>
         <w:drawing>
           <wp:inline distT="0" distB="0" distL="0" distR="0" wp14:anchorId="2CD926AF" wp14:editId="21ADC791">
@@ -3760,7 +3935,7 @@
                     <pic:cNvPicPr/>
                   </pic:nvPicPr>
                   <pic:blipFill>
-                    <a:blip r:embed="rId32"/>
+                    <a:blip r:embed="rId34"/>
                     <a:stretch>
                       <a:fillRect/>
                     </a:stretch>
@@ -3820,6 +3995,7 @@
           <w:szCs w:val="28"/>
           <w:lang w:bidi="ar-EG"/>
         </w:rPr>
+        <w:lastRenderedPageBreak/>
         <w:t>8) Association rules were used to find more insights for the relationships between the features</w:t>
       </w:r>
       <w:r>
@@ -3884,15 +4060,7 @@
                 <w:szCs w:val="28"/>
                 <w:lang w:bidi="ar-EG"/>
               </w:rPr>
-              <w:t>A</w:t>
-            </w:r>
-            <w:r>
-              <w:rPr>
-                <w:sz w:val="28"/>
-                <w:szCs w:val="28"/>
-                <w:lang w:bidi="ar-EG"/>
-              </w:rPr>
-              <w:t>ntecedents</w:t>
+              <w:t>Antecedents</w:t>
             </w:r>
           </w:p>
         </w:tc>
@@ -3914,15 +4082,7 @@
                 <w:szCs w:val="28"/>
                 <w:lang w:bidi="ar-EG"/>
               </w:rPr>
-              <w:t>C</w:t>
-            </w:r>
-            <w:r>
-              <w:rPr>
-                <w:sz w:val="28"/>
-                <w:szCs w:val="28"/>
-                <w:lang w:bidi="ar-EG"/>
-              </w:rPr>
-              <w:t>onsequents</w:t>
+              <w:t>Consequents</w:t>
             </w:r>
           </w:p>
         </w:tc>
@@ -4015,15 +4175,7 @@
                 <w:szCs w:val="28"/>
                 <w:lang w:bidi="ar-EG"/>
               </w:rPr>
-              <w:t>Female</w:t>
-            </w:r>
-            <w:r>
-              <w:rPr>
-                <w:sz w:val="28"/>
-                <w:szCs w:val="28"/>
-                <w:lang w:bidi="ar-EG"/>
-              </w:rPr>
-              <w:t xml:space="preserve"> </w:t>
+              <w:t xml:space="preserve">Female </w:t>
             </w:r>
             <w:r>
               <w:rPr>
@@ -4747,6 +4899,271 @@
           </w:p>
         </w:tc>
       </w:tr>
+      <w:tr>
+        <w:trPr>
+          <w:trHeight w:val="344"/>
+        </w:trPr>
+        <w:tc>
+          <w:tcPr>
+            <w:tcW w:w="2324" w:type="dxa"/>
+          </w:tcPr>
+          <w:p>
+            <w:pPr>
+              <w:rPr>
+                <w:sz w:val="28"/>
+                <w:szCs w:val="28"/>
+                <w:lang w:bidi="ar-EG"/>
+              </w:rPr>
+            </w:pPr>
+            <w:r>
+              <w:rPr>
+                <w:sz w:val="28"/>
+                <w:szCs w:val="28"/>
+                <w:lang w:bidi="ar-EG"/>
+              </w:rPr>
+              <w:t>Loan</w:t>
+            </w:r>
+            <w:r>
+              <w:rPr>
+                <w:sz w:val="28"/>
+                <w:szCs w:val="28"/>
+                <w:lang w:bidi="ar-EG"/>
+              </w:rPr>
+              <w:t xml:space="preserve"> annuity between 0 and 30000, with </w:t>
+            </w:r>
+            <w:r>
+              <w:rPr>
+                <w:sz w:val="28"/>
+                <w:szCs w:val="28"/>
+                <w:lang w:bidi="ar-EG"/>
+              </w:rPr>
+              <w:t>loan type cash</w:t>
+            </w:r>
+            <w:bookmarkStart w:id="0" w:name="_GoBack"/>
+            <w:bookmarkEnd w:id="0"/>
+          </w:p>
+        </w:tc>
+        <w:tc>
+          <w:tcPr>
+            <w:tcW w:w="2394" w:type="dxa"/>
+          </w:tcPr>
+          <w:p>
+            <w:pPr>
+              <w:rPr>
+                <w:sz w:val="28"/>
+                <w:szCs w:val="28"/>
+                <w:lang w:bidi="ar-EG"/>
+              </w:rPr>
+            </w:pPr>
+            <w:r>
+              <w:rPr>
+                <w:sz w:val="28"/>
+                <w:szCs w:val="28"/>
+                <w:lang w:bidi="ar-EG"/>
+              </w:rPr>
+              <w:t>No Defaults</w:t>
+            </w:r>
+          </w:p>
+        </w:tc>
+        <w:tc>
+          <w:tcPr>
+            <w:tcW w:w="1621" w:type="dxa"/>
+          </w:tcPr>
+          <w:p>
+            <w:pPr>
+              <w:rPr>
+                <w:sz w:val="28"/>
+                <w:szCs w:val="28"/>
+                <w:lang w:bidi="ar-EG"/>
+              </w:rPr>
+            </w:pPr>
+            <w:r>
+              <w:rPr>
+                <w:sz w:val="28"/>
+                <w:szCs w:val="28"/>
+                <w:lang w:bidi="ar-EG"/>
+              </w:rPr>
+              <w:t>0.52</w:t>
+            </w:r>
+          </w:p>
+        </w:tc>
+        <w:tc>
+          <w:tcPr>
+            <w:tcW w:w="2189" w:type="dxa"/>
+          </w:tcPr>
+          <w:p>
+            <w:pPr>
+              <w:rPr>
+                <w:sz w:val="28"/>
+                <w:szCs w:val="28"/>
+                <w:lang w:bidi="ar-EG"/>
+              </w:rPr>
+            </w:pPr>
+            <w:r>
+              <w:rPr>
+                <w:sz w:val="28"/>
+                <w:szCs w:val="28"/>
+                <w:lang w:bidi="ar-EG"/>
+              </w:rPr>
+              <w:t>0.91</w:t>
+            </w:r>
+          </w:p>
+        </w:tc>
+        <w:tc>
+          <w:tcPr>
+            <w:tcW w:w="1284" w:type="dxa"/>
+          </w:tcPr>
+          <w:p>
+            <w:pPr>
+              <w:rPr>
+                <w:sz w:val="28"/>
+                <w:szCs w:val="28"/>
+                <w:lang w:bidi="ar-EG"/>
+              </w:rPr>
+            </w:pPr>
+            <w:r>
+              <w:rPr>
+                <w:sz w:val="28"/>
+                <w:szCs w:val="28"/>
+                <w:lang w:bidi="ar-EG"/>
+              </w:rPr>
+              <w:t>0.99</w:t>
+            </w:r>
+          </w:p>
+        </w:tc>
+      </w:tr>
+      <w:tr>
+        <w:trPr>
+          <w:trHeight w:val="344"/>
+        </w:trPr>
+        <w:tc>
+          <w:tcPr>
+            <w:tcW w:w="2324" w:type="dxa"/>
+          </w:tcPr>
+          <w:p>
+            <w:pPr>
+              <w:jc w:val="center"/>
+              <w:rPr>
+                <w:sz w:val="28"/>
+                <w:szCs w:val="28"/>
+                <w:lang w:bidi="ar-EG"/>
+              </w:rPr>
+            </w:pPr>
+            <w:r>
+              <w:rPr>
+                <w:sz w:val="28"/>
+                <w:szCs w:val="28"/>
+                <w:lang w:bidi="ar-EG"/>
+              </w:rPr>
+              <w:t>Credit amount of the loan</w:t>
+            </w:r>
+            <w:r>
+              <w:rPr>
+                <w:sz w:val="28"/>
+                <w:szCs w:val="28"/>
+                <w:lang w:bidi="ar-EG"/>
+              </w:rPr>
+              <w:t xml:space="preserve"> between 0 and </w:t>
+            </w:r>
+            <w:r>
+              <w:rPr>
+                <w:sz w:val="28"/>
+                <w:szCs w:val="28"/>
+                <w:lang w:bidi="ar-EG"/>
+              </w:rPr>
+              <w:t>600000</w:t>
+            </w:r>
+          </w:p>
+        </w:tc>
+        <w:tc>
+          <w:tcPr>
+            <w:tcW w:w="2394" w:type="dxa"/>
+          </w:tcPr>
+          <w:p>
+            <w:pPr>
+              <w:rPr>
+                <w:sz w:val="28"/>
+                <w:szCs w:val="28"/>
+                <w:lang w:bidi="ar-EG"/>
+              </w:rPr>
+            </w:pPr>
+            <w:r>
+              <w:rPr>
+                <w:sz w:val="28"/>
+                <w:szCs w:val="28"/>
+                <w:lang w:bidi="ar-EG"/>
+              </w:rPr>
+              <w:t>No Defaults</w:t>
+            </w:r>
+          </w:p>
+        </w:tc>
+        <w:tc>
+          <w:tcPr>
+            <w:tcW w:w="1621" w:type="dxa"/>
+          </w:tcPr>
+          <w:p>
+            <w:pPr>
+              <w:rPr>
+                <w:sz w:val="28"/>
+                <w:szCs w:val="28"/>
+                <w:lang w:bidi="ar-EG"/>
+              </w:rPr>
+            </w:pPr>
+            <w:r>
+              <w:rPr>
+                <w:sz w:val="28"/>
+                <w:szCs w:val="28"/>
+                <w:lang w:bidi="ar-EG"/>
+              </w:rPr>
+              <w:t>0.55</w:t>
+            </w:r>
+          </w:p>
+        </w:tc>
+        <w:tc>
+          <w:tcPr>
+            <w:tcW w:w="2189" w:type="dxa"/>
+          </w:tcPr>
+          <w:p>
+            <w:pPr>
+              <w:rPr>
+                <w:sz w:val="28"/>
+                <w:szCs w:val="28"/>
+                <w:lang w:bidi="ar-EG"/>
+              </w:rPr>
+            </w:pPr>
+            <w:r>
+              <w:rPr>
+                <w:sz w:val="28"/>
+                <w:szCs w:val="28"/>
+                <w:lang w:bidi="ar-EG"/>
+              </w:rPr>
+              <w:t>0.91</w:t>
+            </w:r>
+          </w:p>
+        </w:tc>
+        <w:tc>
+          <w:tcPr>
+            <w:tcW w:w="1284" w:type="dxa"/>
+          </w:tcPr>
+          <w:p>
+            <w:pPr>
+              <w:rPr>
+                <w:sz w:val="28"/>
+                <w:szCs w:val="28"/>
+                <w:lang w:bidi="ar-EG"/>
+              </w:rPr>
+            </w:pPr>
+            <w:r>
+              <w:rPr>
+                <w:sz w:val="28"/>
+                <w:szCs w:val="28"/>
+                <w:lang w:bidi="ar-EG"/>
+              </w:rPr>
+              <w:t>0.99</w:t>
+            </w:r>
+          </w:p>
+        </w:tc>
+      </w:tr>
     </w:tbl>
     <w:p>
       <w:pPr>
@@ -4768,11 +5185,10 @@
       </w:pPr>
       <w:r>
         <w:rPr>
-          <w:sz w:val="28"/>
-          <w:szCs w:val="28"/>
-          <w:lang w:bidi="ar-EG"/>
-        </w:rPr>
-        <w:lastRenderedPageBreak/>
+          <w:noProof/>
+          <w:sz w:val="28"/>
+          <w:szCs w:val="28"/>
+        </w:rPr>
         <w:drawing>
           <wp:inline distT="0" distB="0" distL="0" distR="0" wp14:anchorId="6119CEE4" wp14:editId="3622F498">
             <wp:extent cx="3733800" cy="2647950"/>
@@ -4786,110 +5202,6 @@
                 <pic:pic xmlns:pic="http://schemas.openxmlformats.org/drawingml/2006/picture">
                   <pic:nvPicPr>
                     <pic:cNvPr id="599368050" name="Picture 1" descr="A blue dots on a white background&#10;&#10;Description automatically generated"/>
-                    <pic:cNvPicPr/>
-                  </pic:nvPicPr>
-                  <pic:blipFill>
-                    <a:blip r:embed="rId33"/>
-                    <a:stretch>
-                      <a:fillRect/>
-                    </a:stretch>
-                  </pic:blipFill>
-                  <pic:spPr>
-                    <a:xfrm>
-                      <a:off x="0" y="0"/>
-                      <a:ext cx="3733800" cy="2647950"/>
-                    </a:xfrm>
-                    <a:prstGeom prst="rect">
-                      <a:avLst/>
-                    </a:prstGeom>
-                  </pic:spPr>
-                </pic:pic>
-              </a:graphicData>
-            </a:graphic>
-          </wp:inline>
-        </w:drawing>
-      </w:r>
-    </w:p>
-    <w:p>
-      <w:pPr>
-        <w:rPr>
-          <w:sz w:val="28"/>
-          <w:szCs w:val="28"/>
-          <w:rtl/>
-          <w:lang w:bidi="ar-EG"/>
-        </w:rPr>
-      </w:pPr>
-      <w:r>
-        <w:rPr>
-          <w:sz w:val="28"/>
-          <w:szCs w:val="28"/>
-          <w:lang w:bidi="ar-EG"/>
-        </w:rPr>
-        <w:drawing>
-          <wp:inline distT="0" distB="0" distL="0" distR="0" wp14:anchorId="7B8BAC57" wp14:editId="385F7087">
-            <wp:extent cx="3733800" cy="2647950"/>
-            <wp:effectExtent l="0" t="0" r="0" b="0"/>
-            <wp:docPr id="31510212" name="Picture 1" descr="A blue dots on a white background&#10;&#10;Description automatically generated"/>
-            <wp:cNvGraphicFramePr>
-              <a:graphicFrameLocks xmlns:a="http://schemas.openxmlformats.org/drawingml/2006/main" noChangeAspect="1"/>
-            </wp:cNvGraphicFramePr>
-            <a:graphic xmlns:a="http://schemas.openxmlformats.org/drawingml/2006/main">
-              <a:graphicData uri="http://schemas.openxmlformats.org/drawingml/2006/picture">
-                <pic:pic xmlns:pic="http://schemas.openxmlformats.org/drawingml/2006/picture">
-                  <pic:nvPicPr>
-                    <pic:cNvPr id="31510212" name="Picture 1" descr="A blue dots on a white background&#10;&#10;Description automatically generated"/>
-                    <pic:cNvPicPr/>
-                  </pic:nvPicPr>
-                  <pic:blipFill>
-                    <a:blip r:embed="rId34"/>
-                    <a:stretch>
-                      <a:fillRect/>
-                    </a:stretch>
-                  </pic:blipFill>
-                  <pic:spPr>
-                    <a:xfrm>
-                      <a:off x="0" y="0"/>
-                      <a:ext cx="3733800" cy="2647950"/>
-                    </a:xfrm>
-                    <a:prstGeom prst="rect">
-                      <a:avLst/>
-                    </a:prstGeom>
-                  </pic:spPr>
-                </pic:pic>
-              </a:graphicData>
-            </a:graphic>
-          </wp:inline>
-        </w:drawing>
-      </w:r>
-    </w:p>
-    <w:p>
-      <w:pPr>
-        <w:rPr>
-          <w:sz w:val="28"/>
-          <w:szCs w:val="28"/>
-          <w:rtl/>
-          <w:lang w:bidi="ar-EG"/>
-        </w:rPr>
-      </w:pPr>
-      <w:r>
-        <w:rPr>
-          <w:sz w:val="28"/>
-          <w:szCs w:val="28"/>
-          <w:lang w:bidi="ar-EG"/>
-        </w:rPr>
-        <w:drawing>
-          <wp:inline distT="0" distB="0" distL="0" distR="0" wp14:anchorId="2F80C2C5" wp14:editId="79BCB91C">
-            <wp:extent cx="3733800" cy="2647950"/>
-            <wp:effectExtent l="0" t="0" r="0" b="0"/>
-            <wp:docPr id="111079845" name="Picture 1" descr="A blue dots on a white background&#10;&#10;Description automatically generated"/>
-            <wp:cNvGraphicFramePr>
-              <a:graphicFrameLocks xmlns:a="http://schemas.openxmlformats.org/drawingml/2006/main" noChangeAspect="1"/>
-            </wp:cNvGraphicFramePr>
-            <a:graphic xmlns:a="http://schemas.openxmlformats.org/drawingml/2006/main">
-              <a:graphicData uri="http://schemas.openxmlformats.org/drawingml/2006/picture">
-                <pic:pic xmlns:pic="http://schemas.openxmlformats.org/drawingml/2006/picture">
-                  <pic:nvPicPr>
-                    <pic:cNvPr id="111079845" name="Picture 1" descr="A blue dots on a white background&#10;&#10;Description automatically generated"/>
                     <pic:cNvPicPr/>
                   </pic:nvPicPr>
                   <pic:blipFill>
@@ -4917,7 +5229,6 @@
     <w:p>
       <w:pPr>
         <w:rPr>
-          <w:rFonts w:hint="cs"/>
           <w:sz w:val="28"/>
           <w:szCs w:val="28"/>
           <w:rtl/>
@@ -4926,11 +5237,115 @@
       </w:pPr>
       <w:r>
         <w:rPr>
-          <w:sz w:val="28"/>
-          <w:szCs w:val="28"/>
+          <w:noProof/>
+          <w:sz w:val="28"/>
+          <w:szCs w:val="28"/>
+        </w:rPr>
+        <w:lastRenderedPageBreak/>
+        <w:drawing>
+          <wp:inline distT="0" distB="0" distL="0" distR="0" wp14:anchorId="7B8BAC57" wp14:editId="385F7087">
+            <wp:extent cx="3733800" cy="2647950"/>
+            <wp:effectExtent l="0" t="0" r="0" b="0"/>
+            <wp:docPr id="31510212" name="Picture 1" descr="A blue dots on a white background&#10;&#10;Description automatically generated"/>
+            <wp:cNvGraphicFramePr>
+              <a:graphicFrameLocks xmlns:a="http://schemas.openxmlformats.org/drawingml/2006/main" noChangeAspect="1"/>
+            </wp:cNvGraphicFramePr>
+            <a:graphic xmlns:a="http://schemas.openxmlformats.org/drawingml/2006/main">
+              <a:graphicData uri="http://schemas.openxmlformats.org/drawingml/2006/picture">
+                <pic:pic xmlns:pic="http://schemas.openxmlformats.org/drawingml/2006/picture">
+                  <pic:nvPicPr>
+                    <pic:cNvPr id="31510212" name="Picture 1" descr="A blue dots on a white background&#10;&#10;Description automatically generated"/>
+                    <pic:cNvPicPr/>
+                  </pic:nvPicPr>
+                  <pic:blipFill>
+                    <a:blip r:embed="rId36"/>
+                    <a:stretch>
+                      <a:fillRect/>
+                    </a:stretch>
+                  </pic:blipFill>
+                  <pic:spPr>
+                    <a:xfrm>
+                      <a:off x="0" y="0"/>
+                      <a:ext cx="3733800" cy="2647950"/>
+                    </a:xfrm>
+                    <a:prstGeom prst="rect">
+                      <a:avLst/>
+                    </a:prstGeom>
+                  </pic:spPr>
+                </pic:pic>
+              </a:graphicData>
+            </a:graphic>
+          </wp:inline>
+        </w:drawing>
+      </w:r>
+    </w:p>
+    <w:p>
+      <w:pPr>
+        <w:rPr>
+          <w:sz w:val="28"/>
+          <w:szCs w:val="28"/>
+          <w:rtl/>
           <w:lang w:bidi="ar-EG"/>
         </w:rPr>
-        <w:lastRenderedPageBreak/>
+      </w:pPr>
+      <w:r>
+        <w:rPr>
+          <w:noProof/>
+          <w:sz w:val="28"/>
+          <w:szCs w:val="28"/>
+        </w:rPr>
+        <w:drawing>
+          <wp:inline distT="0" distB="0" distL="0" distR="0" wp14:anchorId="2F80C2C5" wp14:editId="79BCB91C">
+            <wp:extent cx="3733800" cy="2647950"/>
+            <wp:effectExtent l="0" t="0" r="0" b="0"/>
+            <wp:docPr id="111079845" name="Picture 1" descr="A blue dots on a white background&#10;&#10;Description automatically generated"/>
+            <wp:cNvGraphicFramePr>
+              <a:graphicFrameLocks xmlns:a="http://schemas.openxmlformats.org/drawingml/2006/main" noChangeAspect="1"/>
+            </wp:cNvGraphicFramePr>
+            <a:graphic xmlns:a="http://schemas.openxmlformats.org/drawingml/2006/main">
+              <a:graphicData uri="http://schemas.openxmlformats.org/drawingml/2006/picture">
+                <pic:pic xmlns:pic="http://schemas.openxmlformats.org/drawingml/2006/picture">
+                  <pic:nvPicPr>
+                    <pic:cNvPr id="111079845" name="Picture 1" descr="A blue dots on a white background&#10;&#10;Description automatically generated"/>
+                    <pic:cNvPicPr/>
+                  </pic:nvPicPr>
+                  <pic:blipFill>
+                    <a:blip r:embed="rId37"/>
+                    <a:stretch>
+                      <a:fillRect/>
+                    </a:stretch>
+                  </pic:blipFill>
+                  <pic:spPr>
+                    <a:xfrm>
+                      <a:off x="0" y="0"/>
+                      <a:ext cx="3733800" cy="2647950"/>
+                    </a:xfrm>
+                    <a:prstGeom prst="rect">
+                      <a:avLst/>
+                    </a:prstGeom>
+                  </pic:spPr>
+                </pic:pic>
+              </a:graphicData>
+            </a:graphic>
+          </wp:inline>
+        </w:drawing>
+      </w:r>
+    </w:p>
+    <w:p>
+      <w:pPr>
+        <w:rPr>
+          <w:sz w:val="28"/>
+          <w:szCs w:val="28"/>
+          <w:rtl/>
+          <w:lang w:bidi="ar-EG"/>
+        </w:rPr>
+      </w:pPr>
+      <w:r>
+        <w:rPr>
+          <w:noProof/>
+          <w:sz w:val="28"/>
+          <w:szCs w:val="28"/>
+        </w:rPr>
         <w:drawing>
           <wp:inline distT="0" distB="0" distL="0" distR="0" wp14:anchorId="06F8878D" wp14:editId="0774E6F8">
             <wp:extent cx="3638550" cy="2647950"/>
@@ -4947,7 +5362,7 @@
                     <pic:cNvPicPr/>
                   </pic:nvPicPr>
                   <pic:blipFill>
-                    <a:blip r:embed="rId36"/>
+                    <a:blip r:embed="rId38"/>
                     <a:stretch>
                       <a:fillRect/>
                     </a:stretch>
@@ -4990,6 +5405,7 @@
           <w:sz w:val="32"/>
           <w:szCs w:val="32"/>
         </w:rPr>
+        <w:lastRenderedPageBreak/>
         <w:t xml:space="preserve">Model/Classifier </w:t>
       </w:r>
       <w:r>
@@ -5189,6 +5605,7 @@
         </w:rPr>
         <w:t xml:space="preserve">we used the </w:t>
       </w:r>
+      <w:proofErr w:type="spellStart"/>
       <w:r>
         <w:rPr>
           <w:rFonts w:asciiTheme="majorBidi" w:hAnsiTheme="majorBidi"/>
@@ -5200,6 +5617,7 @@
         </w:rPr>
         <w:t>RobustScaler</w:t>
       </w:r>
+      <w:proofErr w:type="spellEnd"/>
       <w:r>
         <w:rPr>
           <w:rFonts w:asciiTheme="majorBidi" w:hAnsiTheme="majorBidi"/>
@@ -5207,23 +5625,236 @@
           <w:sz w:val="28"/>
           <w:szCs w:val="28"/>
         </w:rPr>
-        <w:t xml:space="preserve"> from scikit-learn, which is particularly effective when the dataset is imbalanced, the Robust Scaler uses the median and the interquartile range for scaling. This makes it less sensitive to outlier values, ensuring that the scaling does not distort the actual data distribution.</w:t>
-      </w:r>
-    </w:p>
-    <w:p>
-      <w:pPr>
-        <w:rPr>
-          <w:rFonts w:asciiTheme="majorBidi" w:eastAsiaTheme="majorEastAsia" w:hAnsiTheme="majorBidi" w:cstheme="majorBidi"/>
-          <w:sz w:val="28"/>
-          <w:szCs w:val="28"/>
-        </w:rPr>
-      </w:pPr>
+        <w:t xml:space="preserve"> from </w:t>
+      </w:r>
+      <w:proofErr w:type="spellStart"/>
       <w:r>
         <w:rPr>
           <w:rFonts w:asciiTheme="majorBidi" w:hAnsiTheme="majorBidi"/>
-          <w:sz w:val="28"/>
-          <w:szCs w:val="28"/>
-        </w:rPr>
+          <w:color w:val="auto"/>
+          <w:sz w:val="28"/>
+          <w:szCs w:val="28"/>
+        </w:rPr>
+        <w:t>scikit</w:t>
+      </w:r>
+      <w:proofErr w:type="spellEnd"/>
+      <w:r>
+        <w:rPr>
+          <w:rFonts w:asciiTheme="majorBidi" w:hAnsiTheme="majorBidi"/>
+          <w:color w:val="auto"/>
+          <w:sz w:val="28"/>
+          <w:szCs w:val="28"/>
+        </w:rPr>
+        <w:t>-learn, which is particularly effective when the dataset is imbalanced, the Robust Scaler uses the median and the interquartile range for scaling. This makes it less sensitive to outlier values, ensuring that the scaling does not distort the actual data distribution.</w:t>
+      </w:r>
+    </w:p>
+    <w:p>
+      <w:pPr>
+        <w:pStyle w:val="Heading3"/>
+        <w:rPr>
+          <w:rFonts w:asciiTheme="majorBidi" w:hAnsiTheme="majorBidi"/>
+          <w:b/>
+          <w:bCs/>
+          <w:color w:val="auto"/>
+          <w:sz w:val="32"/>
+          <w:szCs w:val="32"/>
+        </w:rPr>
+      </w:pPr>
+      <w:r>
+        <w:rPr>
+          <w:rFonts w:asciiTheme="majorBidi" w:hAnsiTheme="majorBidi"/>
+          <w:b/>
+          <w:bCs/>
+          <w:color w:val="auto"/>
+          <w:sz w:val="32"/>
+          <w:szCs w:val="32"/>
+        </w:rPr>
+        <w:t>Map Reduce with Bayes</w:t>
+      </w:r>
+      <w:r>
+        <w:rPr>
+          <w:rFonts w:asciiTheme="majorBidi" w:hAnsiTheme="majorBidi"/>
+          <w:b/>
+          <w:bCs/>
+          <w:color w:val="auto"/>
+          <w:sz w:val="32"/>
+          <w:szCs w:val="32"/>
+        </w:rPr>
+        <w:t xml:space="preserve"> Gaussian</w:t>
+      </w:r>
+      <w:r>
+        <w:rPr>
+          <w:rFonts w:asciiTheme="majorBidi" w:hAnsiTheme="majorBidi"/>
+          <w:b/>
+          <w:bCs/>
+          <w:color w:val="auto"/>
+          <w:sz w:val="32"/>
+          <w:szCs w:val="32"/>
+        </w:rPr>
+        <w:t>:</w:t>
+      </w:r>
+    </w:p>
+    <w:p/>
+    <w:p>
+      <w:pPr>
+        <w:ind w:left="1080"/>
+      </w:pPr>
+      <w:r>
+        <w:t xml:space="preserve">We implemented 2 </w:t>
+      </w:r>
+      <w:proofErr w:type="spellStart"/>
+      <w:r>
+        <w:t>MapReduce</w:t>
+      </w:r>
+      <w:proofErr w:type="spellEnd"/>
+      <w:r>
+        <w:t xml:space="preserve"> functions one for calculating the mean of each class and another one for calculating the covariance since the mean must exist in the calculations of the covariance. Then we predict the results using Gaussian.</w:t>
+      </w:r>
+    </w:p>
+    <w:p>
+      <w:pPr>
+        <w:ind w:left="1080"/>
+      </w:pPr>
+    </w:p>
+    <w:p>
+      <w:pPr>
+        <w:pStyle w:val="Heading3"/>
+        <w:numPr>
+          <w:ilvl w:val="0"/>
+          <w:numId w:val="17"/>
+        </w:numPr>
+        <w:rPr>
+          <w:rFonts w:asciiTheme="majorBidi" w:hAnsiTheme="majorBidi"/>
+          <w:b/>
+          <w:bCs/>
+          <w:color w:val="auto"/>
+        </w:rPr>
+      </w:pPr>
+      <w:r>
+        <w:rPr>
+          <w:rFonts w:asciiTheme="majorBidi" w:hAnsiTheme="majorBidi"/>
+          <w:b/>
+          <w:bCs/>
+          <w:color w:val="auto"/>
+        </w:rPr>
+        <w:t>Mapper 1</w:t>
+      </w:r>
+    </w:p>
+    <w:p>
+      <w:pPr>
+        <w:ind w:left="1080"/>
+      </w:pPr>
+      <w:r>
+        <w:t>Each</w:t>
+      </w:r>
+      <w:r>
+        <w:t xml:space="preserve"> row of the dataset is turned into a key-value pair. The key is the 'TARGET' (class label), and the value is a dictionary containing all other attributes with their values incremented by one. This helps in counting the total number of entries per class.</w:t>
+      </w:r>
+    </w:p>
+    <w:p>
+      <w:pPr>
+        <w:pStyle w:val="ListParagraph"/>
+        <w:numPr>
+          <w:ilvl w:val="0"/>
+          <w:numId w:val="17"/>
+        </w:numPr>
+        <w:rPr>
+          <w:b/>
+          <w:bCs/>
+        </w:rPr>
+      </w:pPr>
+      <w:r>
+        <w:rPr>
+          <w:b/>
+          <w:bCs/>
+        </w:rPr>
+        <w:t>Reducer 1</w:t>
+      </w:r>
+    </w:p>
+    <w:p>
+      <w:pPr>
+        <w:pStyle w:val="ListParagraph"/>
+        <w:ind w:left="1080"/>
+      </w:pPr>
+      <w:r>
+        <w:t>Pairs having the same key (class label) are combined. The values (attributes) are summed up. This step effectively computes the total sum of each attribute for each class.</w:t>
+      </w:r>
+    </w:p>
+    <w:p>
+      <w:pPr>
+        <w:pStyle w:val="ListParagraph"/>
+        <w:ind w:left="1080"/>
+      </w:pPr>
+    </w:p>
+    <w:p>
+      <w:pPr>
+        <w:pStyle w:val="ListParagraph"/>
+        <w:numPr>
+          <w:ilvl w:val="0"/>
+          <w:numId w:val="17"/>
+        </w:numPr>
+        <w:rPr>
+          <w:b/>
+          <w:bCs/>
+        </w:rPr>
+      </w:pPr>
+      <w:r>
+        <w:rPr>
+          <w:b/>
+          <w:bCs/>
+        </w:rPr>
+        <w:t>Mapper 2</w:t>
+      </w:r>
+    </w:p>
+    <w:p>
+      <w:pPr>
+        <w:pStyle w:val="ListParagraph"/>
+        <w:ind w:left="1080"/>
+      </w:pPr>
+      <w:r>
+        <w:t>Each row is again mapped to a key-value pair where the key is the class label, and the value is another dictionary. This dictionary computes the product of differences from the mean for all pairs of attributes. This is a part of preparing data to calculate covariance.</w:t>
+      </w:r>
+    </w:p>
+    <w:p>
+      <w:pPr>
+        <w:pStyle w:val="ListParagraph"/>
+        <w:numPr>
+          <w:ilvl w:val="0"/>
+          <w:numId w:val="17"/>
+        </w:numPr>
+        <w:rPr>
+          <w:b/>
+          <w:bCs/>
+        </w:rPr>
+      </w:pPr>
+      <w:r>
+        <w:rPr>
+          <w:b/>
+          <w:bCs/>
+        </w:rPr>
+        <w:t>Reducer 2</w:t>
+      </w:r>
+    </w:p>
+    <w:p>
+      <w:pPr>
+        <w:pStyle w:val="ListParagraph"/>
+        <w:ind w:left="1080"/>
+      </w:pPr>
+      <w:r>
+        <w:t>Similar to the reduce step</w:t>
+      </w:r>
+      <w:r>
+        <w:t xml:space="preserve"> 1</w:t>
+      </w:r>
+      <w:r>
+        <w:t>, but this time it aggregates the results of attribute pair products, summing them up to prepare for covariance calculation.</w:t>
+      </w:r>
+    </w:p>
+    <w:p>
+      <w:pPr>
+        <w:pStyle w:val="Heading3"/>
+      </w:pPr>
+      <w:r>
         <w:br w:type="page"/>
       </w:r>
     </w:p>
@@ -5242,6 +5873,7 @@
           <w:sz w:val="40"/>
           <w:szCs w:val="40"/>
         </w:rPr>
+        <w:lastRenderedPageBreak/>
         <w:t>Results and Evaluation</w:t>
       </w:r>
     </w:p>
@@ -5282,7 +5914,7 @@
                     <pic:cNvPicPr/>
                   </pic:nvPicPr>
                   <pic:blipFill>
-                    <a:blip r:embed="rId37"/>
+                    <a:blip r:embed="rId39"/>
                     <a:stretch>
                       <a:fillRect/>
                     </a:stretch>
@@ -5321,6 +5953,7 @@
         </w:rPr>
         <w:t xml:space="preserve">Best Precision Model Name: </w:t>
       </w:r>
+      <w:proofErr w:type="spellStart"/>
       <w:r>
         <w:rPr>
           <w:rFonts w:asciiTheme="majorBidi" w:hAnsiTheme="majorBidi" w:cstheme="majorBidi"/>
@@ -5331,6 +5964,7 @@
         </w:rPr>
         <w:t>XGBClassifier</w:t>
       </w:r>
+      <w:proofErr w:type="spellEnd"/>
     </w:p>
     <w:p>
       <w:pPr>
@@ -5350,6 +5984,7 @@
         </w:rPr>
         <w:t xml:space="preserve">Best Recall Model Name: </w:t>
       </w:r>
+      <w:proofErr w:type="spellStart"/>
       <w:r>
         <w:rPr>
           <w:rFonts w:asciiTheme="majorBidi" w:hAnsiTheme="majorBidi" w:cstheme="majorBidi"/>
@@ -5360,6 +5995,7 @@
         </w:rPr>
         <w:t>RandomForestClassifier</w:t>
       </w:r>
+      <w:proofErr w:type="spellEnd"/>
     </w:p>
     <w:p>
       <w:pPr>
@@ -5381,6 +6017,7 @@
         </w:rPr>
         <w:t xml:space="preserve">Best F1_Score Model Name: </w:t>
       </w:r>
+      <w:proofErr w:type="spellStart"/>
       <w:r>
         <w:rPr>
           <w:rFonts w:asciiTheme="majorBidi" w:hAnsiTheme="majorBidi" w:cstheme="majorBidi"/>
@@ -5391,6 +6028,7 @@
         </w:rPr>
         <w:t>RandomForestClassifier</w:t>
       </w:r>
+      <w:proofErr w:type="spellEnd"/>
     </w:p>
     <w:p>
       <w:pPr>
@@ -5412,6 +6050,7 @@
         </w:rPr>
         <w:t xml:space="preserve">Best F2_Score Model Name: </w:t>
       </w:r>
+      <w:proofErr w:type="spellStart"/>
       <w:r>
         <w:rPr>
           <w:rFonts w:asciiTheme="majorBidi" w:hAnsiTheme="majorBidi" w:cstheme="majorBidi"/>
@@ -5422,6 +6061,7 @@
         </w:rPr>
         <w:t>AdaBoostClassifier</w:t>
       </w:r>
+      <w:proofErr w:type="spellEnd"/>
     </w:p>
     <w:p>
       <w:pPr>
@@ -5455,6 +6095,7 @@
           <w:sz w:val="40"/>
           <w:szCs w:val="40"/>
         </w:rPr>
+        <w:lastRenderedPageBreak/>
         <w:t>Trials</w:t>
       </w:r>
     </w:p>
@@ -5610,19 +6251,92 @@
         </w:numPr>
         <w:ind w:left="576"/>
         <w:rPr>
-          <w:rFonts w:ascii="Times New Roman" w:hAnsi="Times New Roman" w:cs="Times New Roman"/>
-          <w:sz w:val="24"/>
-          <w:szCs w:val="24"/>
-        </w:rPr>
-      </w:pPr>
-      <w:r>
-        <w:rPr>
           <w:rFonts w:asciiTheme="majorBidi" w:hAnsiTheme="majorBidi"/>
           <w:color w:val="auto"/>
           <w:sz w:val="28"/>
           <w:szCs w:val="28"/>
         </w:rPr>
+      </w:pPr>
+      <w:r>
+        <w:rPr>
+          <w:rFonts w:asciiTheme="majorBidi" w:hAnsiTheme="majorBidi"/>
+          <w:color w:val="auto"/>
+          <w:sz w:val="28"/>
+          <w:szCs w:val="28"/>
+        </w:rPr>
         <w:t>Omitting the Robust Scaler from the preprocessing pipeline led to modestly lower values across various performance metrics. So while the Robust Scaler enhances model robustness against outliers, its impact was not dramatically significant in this problem.</w:t>
+      </w:r>
+    </w:p>
+    <w:p>
+      <w:pPr>
+        <w:pStyle w:val="Heading2"/>
+        <w:rPr>
+          <w:rFonts w:asciiTheme="majorBidi" w:hAnsiTheme="majorBidi"/>
+          <w:color w:val="auto"/>
+          <w:sz w:val="28"/>
+          <w:szCs w:val="28"/>
+        </w:rPr>
+      </w:pPr>
+      <w:r>
+        <w:rPr>
+          <w:rFonts w:asciiTheme="majorBidi" w:hAnsiTheme="majorBidi"/>
+          <w:b/>
+          <w:bCs/>
+          <w:color w:val="auto"/>
+          <w:sz w:val="32"/>
+          <w:szCs w:val="32"/>
+        </w:rPr>
+        <w:t>Trying combining all Flag documents</w:t>
+      </w:r>
+      <w:r>
+        <w:rPr>
+          <w:rFonts w:asciiTheme="majorBidi" w:hAnsiTheme="majorBidi"/>
+          <w:b/>
+          <w:bCs/>
+          <w:color w:val="auto"/>
+          <w:sz w:val="32"/>
+          <w:szCs w:val="32"/>
+        </w:rPr>
+        <w:t>:</w:t>
+      </w:r>
+      <w:r>
+        <w:rPr>
+          <w:rFonts w:asciiTheme="majorBidi" w:hAnsiTheme="majorBidi"/>
+          <w:color w:val="auto"/>
+          <w:sz w:val="28"/>
+          <w:szCs w:val="28"/>
+        </w:rPr>
+        <w:t xml:space="preserve"> </w:t>
+      </w:r>
+    </w:p>
+    <w:p>
+      <w:pPr>
+        <w:ind w:left="576"/>
+        <w:rPr>
+          <w:sz w:val="28"/>
+          <w:szCs w:val="28"/>
+        </w:rPr>
+      </w:pPr>
+      <w:r>
+        <w:rPr>
+          <w:sz w:val="28"/>
+          <w:szCs w:val="28"/>
+        </w:rPr>
+        <w:t xml:space="preserve">Since Flag documents didn’t provide any meaning we tried to combine them into one field and trained the model but didn’t affect the performance </w:t>
+      </w:r>
+      <w:r>
+        <w:rPr>
+          <w:sz w:val="28"/>
+          <w:szCs w:val="28"/>
+        </w:rPr>
+        <w:t>M</w:t>
+      </w:r>
+      <w:r>
+        <w:rPr>
+          <w:sz w:val="28"/>
+          <w:szCs w:val="28"/>
+        </w:rPr>
+        <w:t>etrics.</w:t>
       </w:r>
     </w:p>
     <w:p>
@@ -5667,7 +6381,7 @@
 </file>
 
 <file path=word/numbering.xml><?xml version="1.0" encoding="utf-8"?>
-<w:numbering xmlns:wpc="http://schemas.microsoft.com/office/word/2010/wordprocessingCanvas" xmlns:cx="http://schemas.microsoft.com/office/drawing/2014/chartex" xmlns:cx1="http://schemas.microsoft.com/office/drawing/2015/9/8/chartex" xmlns:cx2="http://schemas.microsoft.com/office/drawing/2015/10/21/chartex" xmlns:cx3="http://schemas.microsoft.com/office/drawing/2016/5/9/chartex" xmlns:cx4="http://schemas.microsoft.com/office/drawing/2016/5/10/chartex" xmlns:cx5="http://schemas.microsoft.com/office/drawing/2016/5/11/chartex" xmlns:cx6="http://schemas.microsoft.com/office/drawing/2016/5/12/chartex" xmlns:cx7="http://schemas.microsoft.com/office/drawing/2016/5/13/chartex" xmlns:cx8="http://schemas.microsoft.com/office/drawing/2016/5/14/chartex" xmlns:mc="http://schemas.openxmlformats.org/markup-compatibility/2006" xmlns:aink="http://schemas.microsoft.com/office/drawing/2016/ink" xmlns:am3d="http://schemas.microsoft.com/office/drawing/2017/model3d" xmlns:o="urn:schemas-microsoft-com:office:office" xmlns:oel="http://schemas.microsoft.com/office/2019/extlst" xmlns:r="http://schemas.openxmlformats.org/officeDocument/2006/relationships" xmlns:m="http://schemas.openxmlformats.org/officeDocument/2006/math" xmlns:v="urn:schemas-microsoft-com:vml" xmlns:wp14="http://schemas.microsoft.com/office/word/2010/wordprocessingDrawing" xmlns:wp="http://schemas.openxmlformats.org/drawingml/2006/wordprocessingDrawing" xmlns:w10="urn:schemas-microsoft-com:office:word" xmlns:w="http://schemas.openxmlformats.org/wordprocessingml/2006/main" xmlns:w14="http://schemas.microsoft.com/office/word/2010/wordml" xmlns:w15="http://schemas.microsoft.com/office/word/2012/wordml" xmlns:w16cex="http://schemas.microsoft.com/office/word/2018/wordml/cex" xmlns:w16cid="http://schemas.microsoft.com/office/word/2016/wordml/cid" xmlns:w16="http://schemas.microsoft.com/office/word/2018/wordml" xmlns:w16du="http://schemas.microsoft.com/office/word/2023/wordml/word16du" xmlns:w16sdtdh="http://schemas.microsoft.com/office/word/2020/wordml/sdtdatahash" xmlns:w16se="http://schemas.microsoft.com/office/word/2015/wordml/symex" xmlns:wpg="http://schemas.microsoft.com/office/word/2010/wordprocessingGroup" xmlns:wpi="http://schemas.microsoft.com/office/word/2010/wordprocessingInk" xmlns:wne="http://schemas.microsoft.com/office/word/2006/wordml" xmlns:wps="http://schemas.microsoft.com/office/word/2010/wordprocessingShape" mc:Ignorable="w14 w15 w16se w16cid w16 w16cex w16sdtdh w16du wp14">
+<w:numbering xmlns:wpc="http://schemas.microsoft.com/office/word/2010/wordprocessingCanvas" xmlns:cx="http://schemas.microsoft.com/office/drawing/2014/chartex" xmlns:mc="http://schemas.openxmlformats.org/markup-compatibility/2006" xmlns:o="urn:schemas-microsoft-com:office:office" xmlns:r="http://schemas.openxmlformats.org/officeDocument/2006/relationships" xmlns:m="http://schemas.openxmlformats.org/officeDocument/2006/math" xmlns:v="urn:schemas-microsoft-com:vml" xmlns:wp14="http://schemas.microsoft.com/office/word/2010/wordprocessingDrawing" xmlns:wp="http://schemas.openxmlformats.org/drawingml/2006/wordprocessingDrawing" xmlns:w10="urn:schemas-microsoft-com:office:word" xmlns:w="http://schemas.openxmlformats.org/wordprocessingml/2006/main" xmlns:w14="http://schemas.microsoft.com/office/word/2010/wordml" xmlns:w15="http://schemas.microsoft.com/office/word/2012/wordml" xmlns:w16se="http://schemas.microsoft.com/office/word/2015/wordml/symex" xmlns:wpg="http://schemas.microsoft.com/office/word/2010/wordprocessingGroup" xmlns:wpi="http://schemas.microsoft.com/office/word/2010/wordprocessingInk" xmlns:wne="http://schemas.microsoft.com/office/word/2006/wordml" xmlns:wps="http://schemas.microsoft.com/office/word/2010/wordprocessingShape" mc:Ignorable="w14 w15 w16se wp14">
   <w:abstractNum w:abstractNumId="0" w15:restartNumberingAfterBreak="0">
     <w:nsid w:val="08CC22C7"/>
     <w:multiLevelType w:val="hybridMultilevel"/>
@@ -6074,6 +6788,118 @@
     </w:lvl>
   </w:abstractNum>
   <w:abstractNum w:abstractNumId="4" w15:restartNumberingAfterBreak="0">
+    <w:nsid w:val="24452353"/>
+    <w:multiLevelType w:val="hybridMultilevel"/>
+    <w:tmpl w:val="0C4AC98C"/>
+    <w:lvl w:ilvl="0" w:tplc="BBD2FB86">
+      <w:numFmt w:val="bullet"/>
+      <w:lvlText w:val="-"/>
+      <w:lvlJc w:val="left"/>
+      <w:pPr>
+        <w:ind w:left="1080" w:hanging="360"/>
+      </w:pPr>
+      <w:rPr>
+        <w:rFonts w:ascii="Times New Roman" w:eastAsiaTheme="majorEastAsia" w:hAnsi="Times New Roman" w:cs="Times New Roman" w:hint="default"/>
+      </w:rPr>
+    </w:lvl>
+    <w:lvl w:ilvl="1" w:tplc="04090003" w:tentative="1">
+      <w:start w:val="1"/>
+      <w:numFmt w:val="bullet"/>
+      <w:lvlText w:val="o"/>
+      <w:lvlJc w:val="left"/>
+      <w:pPr>
+        <w:ind w:left="1800" w:hanging="360"/>
+      </w:pPr>
+      <w:rPr>
+        <w:rFonts w:ascii="Courier New" w:hAnsi="Courier New" w:cs="Courier New" w:hint="default"/>
+      </w:rPr>
+    </w:lvl>
+    <w:lvl w:ilvl="2" w:tplc="04090005" w:tentative="1">
+      <w:start w:val="1"/>
+      <w:numFmt w:val="bullet"/>
+      <w:lvlText w:val=""/>
+      <w:lvlJc w:val="left"/>
+      <w:pPr>
+        <w:ind w:left="2520" w:hanging="360"/>
+      </w:pPr>
+      <w:rPr>
+        <w:rFonts w:ascii="Wingdings" w:hAnsi="Wingdings" w:hint="default"/>
+      </w:rPr>
+    </w:lvl>
+    <w:lvl w:ilvl="3" w:tplc="04090001" w:tentative="1">
+      <w:start w:val="1"/>
+      <w:numFmt w:val="bullet"/>
+      <w:lvlText w:val=""/>
+      <w:lvlJc w:val="left"/>
+      <w:pPr>
+        <w:ind w:left="3240" w:hanging="360"/>
+      </w:pPr>
+      <w:rPr>
+        <w:rFonts w:ascii="Symbol" w:hAnsi="Symbol" w:hint="default"/>
+      </w:rPr>
+    </w:lvl>
+    <w:lvl w:ilvl="4" w:tplc="04090003" w:tentative="1">
+      <w:start w:val="1"/>
+      <w:numFmt w:val="bullet"/>
+      <w:lvlText w:val="o"/>
+      <w:lvlJc w:val="left"/>
+      <w:pPr>
+        <w:ind w:left="3960" w:hanging="360"/>
+      </w:pPr>
+      <w:rPr>
+        <w:rFonts w:ascii="Courier New" w:hAnsi="Courier New" w:cs="Courier New" w:hint="default"/>
+      </w:rPr>
+    </w:lvl>
+    <w:lvl w:ilvl="5" w:tplc="04090005" w:tentative="1">
+      <w:start w:val="1"/>
+      <w:numFmt w:val="bullet"/>
+      <w:lvlText w:val=""/>
+      <w:lvlJc w:val="left"/>
+      <w:pPr>
+        <w:ind w:left="4680" w:hanging="360"/>
+      </w:pPr>
+      <w:rPr>
+        <w:rFonts w:ascii="Wingdings" w:hAnsi="Wingdings" w:hint="default"/>
+      </w:rPr>
+    </w:lvl>
+    <w:lvl w:ilvl="6" w:tplc="04090001" w:tentative="1">
+      <w:start w:val="1"/>
+      <w:numFmt w:val="bullet"/>
+      <w:lvlText w:val=""/>
+      <w:lvlJc w:val="left"/>
+      <w:pPr>
+        <w:ind w:left="5400" w:hanging="360"/>
+      </w:pPr>
+      <w:rPr>
+        <w:rFonts w:ascii="Symbol" w:hAnsi="Symbol" w:hint="default"/>
+      </w:rPr>
+    </w:lvl>
+    <w:lvl w:ilvl="7" w:tplc="04090003" w:tentative="1">
+      <w:start w:val="1"/>
+      <w:numFmt w:val="bullet"/>
+      <w:lvlText w:val="o"/>
+      <w:lvlJc w:val="left"/>
+      <w:pPr>
+        <w:ind w:left="6120" w:hanging="360"/>
+      </w:pPr>
+      <w:rPr>
+        <w:rFonts w:ascii="Courier New" w:hAnsi="Courier New" w:cs="Courier New" w:hint="default"/>
+      </w:rPr>
+    </w:lvl>
+    <w:lvl w:ilvl="8" w:tplc="04090005" w:tentative="1">
+      <w:start w:val="1"/>
+      <w:numFmt w:val="bullet"/>
+      <w:lvlText w:val=""/>
+      <w:lvlJc w:val="left"/>
+      <w:pPr>
+        <w:ind w:left="6840" w:hanging="360"/>
+      </w:pPr>
+      <w:rPr>
+        <w:rFonts w:ascii="Wingdings" w:hAnsi="Wingdings" w:hint="default"/>
+      </w:rPr>
+    </w:lvl>
+  </w:abstractNum>
+  <w:abstractNum w:abstractNumId="5" w15:restartNumberingAfterBreak="0">
     <w:nsid w:val="28707B4F"/>
     <w:multiLevelType w:val="multilevel"/>
     <w:tmpl w:val="707806F4"/>
@@ -6187,7 +7013,7 @@
       </w:pPr>
     </w:lvl>
   </w:abstractNum>
-  <w:abstractNum w:abstractNumId="5" w15:restartNumberingAfterBreak="0">
+  <w:abstractNum w:abstractNumId="6" w15:restartNumberingAfterBreak="0">
     <w:nsid w:val="4B577EBE"/>
     <w:multiLevelType w:val="multilevel"/>
     <w:tmpl w:val="39388E2E"/>
@@ -6300,7 +7126,7 @@
       </w:pPr>
     </w:lvl>
   </w:abstractNum>
-  <w:abstractNum w:abstractNumId="6" w15:restartNumberingAfterBreak="0">
+  <w:abstractNum w:abstractNumId="7" w15:restartNumberingAfterBreak="0">
     <w:nsid w:val="54C2661E"/>
     <w:multiLevelType w:val="hybridMultilevel"/>
     <w:tmpl w:val="D0DC299A"/>
@@ -6413,7 +7239,7 @@
       </w:rPr>
     </w:lvl>
   </w:abstractNum>
-  <w:abstractNum w:abstractNumId="7" w15:restartNumberingAfterBreak="0">
+  <w:abstractNum w:abstractNumId="8" w15:restartNumberingAfterBreak="0">
     <w:nsid w:val="60FA2C7E"/>
     <w:multiLevelType w:val="multilevel"/>
     <w:tmpl w:val="34D88906"/>
@@ -6526,7 +7352,7 @@
       </w:pPr>
     </w:lvl>
   </w:abstractNum>
-  <w:abstractNum w:abstractNumId="8" w15:restartNumberingAfterBreak="0">
+  <w:abstractNum w:abstractNumId="9" w15:restartNumberingAfterBreak="0">
     <w:nsid w:val="6A2019CA"/>
     <w:multiLevelType w:val="hybridMultilevel"/>
     <w:tmpl w:val="9DA8D080"/>
@@ -6639,7 +7465,7 @@
       </w:rPr>
     </w:lvl>
   </w:abstractNum>
-  <w:abstractNum w:abstractNumId="9" w15:restartNumberingAfterBreak="0">
+  <w:abstractNum w:abstractNumId="10" w15:restartNumberingAfterBreak="0">
     <w:nsid w:val="739A396A"/>
     <w:multiLevelType w:val="multilevel"/>
     <w:tmpl w:val="B4C47572"/>
@@ -6752,7 +7578,7 @@
       </w:pPr>
     </w:lvl>
   </w:abstractNum>
-  <w:abstractNum w:abstractNumId="10" w15:restartNumberingAfterBreak="0">
+  <w:abstractNum w:abstractNumId="11" w15:restartNumberingAfterBreak="0">
     <w:nsid w:val="7BED7E3B"/>
     <w:multiLevelType w:val="multilevel"/>
     <w:tmpl w:val="0409001F"/>
@@ -6838,7 +7664,7 @@
       </w:pPr>
     </w:lvl>
   </w:abstractNum>
-  <w:abstractNum w:abstractNumId="11" w15:restartNumberingAfterBreak="0">
+  <w:abstractNum w:abstractNumId="12" w15:restartNumberingAfterBreak="0">
     <w:nsid w:val="7ECC26B3"/>
     <w:multiLevelType w:val="hybridMultilevel"/>
     <w:tmpl w:val="865858C4"/>
@@ -6927,59 +7753,62 @@
       </w:pPr>
     </w:lvl>
   </w:abstractNum>
-  <w:num w:numId="1" w16cid:durableId="1873306075">
+  <w:num w:numId="1">
+    <w:abstractNumId w:val="12"/>
+  </w:num>
+  <w:num w:numId="2">
+    <w:abstractNumId w:val="2"/>
+  </w:num>
+  <w:num w:numId="3">
+    <w:abstractNumId w:val="9"/>
+  </w:num>
+  <w:num w:numId="4">
+    <w:abstractNumId w:val="3"/>
+  </w:num>
+  <w:num w:numId="5">
+    <w:abstractNumId w:val="0"/>
+  </w:num>
+  <w:num w:numId="6">
+    <w:abstractNumId w:val="7"/>
+  </w:num>
+  <w:num w:numId="7">
+    <w:abstractNumId w:val="8"/>
+  </w:num>
+  <w:num w:numId="8">
+    <w:abstractNumId w:val="6"/>
+  </w:num>
+  <w:num w:numId="9">
+    <w:abstractNumId w:val="10"/>
+  </w:num>
+  <w:num w:numId="10">
+    <w:abstractNumId w:val="1"/>
+  </w:num>
+  <w:num w:numId="11">
+    <w:abstractNumId w:val="5"/>
+  </w:num>
+  <w:num w:numId="12">
     <w:abstractNumId w:val="11"/>
   </w:num>
-  <w:num w:numId="2" w16cid:durableId="1620337583">
-    <w:abstractNumId w:val="2"/>
-  </w:num>
-  <w:num w:numId="3" w16cid:durableId="1217282908">
-    <w:abstractNumId w:val="8"/>
-  </w:num>
-  <w:num w:numId="4" w16cid:durableId="1287927123">
-    <w:abstractNumId w:val="3"/>
-  </w:num>
-  <w:num w:numId="5" w16cid:durableId="1892306263">
-    <w:abstractNumId w:val="0"/>
-  </w:num>
-  <w:num w:numId="6" w16cid:durableId="1225527197">
-    <w:abstractNumId w:val="6"/>
-  </w:num>
-  <w:num w:numId="7" w16cid:durableId="1875851276">
-    <w:abstractNumId w:val="7"/>
-  </w:num>
-  <w:num w:numId="8" w16cid:durableId="588276836">
+  <w:num w:numId="13">
     <w:abstractNumId w:val="5"/>
   </w:num>
-  <w:num w:numId="9" w16cid:durableId="1868327323">
-    <w:abstractNumId w:val="9"/>
+  <w:num w:numId="14">
+    <w:abstractNumId w:val="5"/>
   </w:num>
-  <w:num w:numId="10" w16cid:durableId="1447458801">
-    <w:abstractNumId w:val="1"/>
+  <w:num w:numId="15">
+    <w:abstractNumId w:val="5"/>
   </w:num>
-  <w:num w:numId="11" w16cid:durableId="368843056">
-    <w:abstractNumId w:val="4"/>
+  <w:num w:numId="16">
+    <w:abstractNumId w:val="5"/>
   </w:num>
-  <w:num w:numId="12" w16cid:durableId="1810972201">
-    <w:abstractNumId w:val="10"/>
-  </w:num>
-  <w:num w:numId="13" w16cid:durableId="1223951638">
-    <w:abstractNumId w:val="4"/>
-  </w:num>
-  <w:num w:numId="14" w16cid:durableId="879172643">
-    <w:abstractNumId w:val="4"/>
-  </w:num>
-  <w:num w:numId="15" w16cid:durableId="2106218841">
-    <w:abstractNumId w:val="4"/>
-  </w:num>
-  <w:num w:numId="16" w16cid:durableId="975254724">
+  <w:num w:numId="17">
     <w:abstractNumId w:val="4"/>
   </w:num>
 </w:numbering>
 </file>
 
 <file path=word/styles.xml><?xml version="1.0" encoding="utf-8"?>
-<w:styles xmlns:mc="http://schemas.openxmlformats.org/markup-compatibility/2006" xmlns:r="http://schemas.openxmlformats.org/officeDocument/2006/relationships" xmlns:w="http://schemas.openxmlformats.org/wordprocessingml/2006/main" xmlns:w14="http://schemas.microsoft.com/office/word/2010/wordml" xmlns:w15="http://schemas.microsoft.com/office/word/2012/wordml" xmlns:w16cex="http://schemas.microsoft.com/office/word/2018/wordml/cex" xmlns:w16cid="http://schemas.microsoft.com/office/word/2016/wordml/cid" xmlns:w16="http://schemas.microsoft.com/office/word/2018/wordml" xmlns:w16du="http://schemas.microsoft.com/office/word/2023/wordml/word16du" xmlns:w16sdtdh="http://schemas.microsoft.com/office/word/2020/wordml/sdtdatahash" xmlns:w16se="http://schemas.microsoft.com/office/word/2015/wordml/symex" mc:Ignorable="w14 w15 w16se w16cid w16 w16cex w16sdtdh w16du">
+<w:styles xmlns:mc="http://schemas.openxmlformats.org/markup-compatibility/2006" xmlns:r="http://schemas.openxmlformats.org/officeDocument/2006/relationships" xmlns:w="http://schemas.openxmlformats.org/wordprocessingml/2006/main" xmlns:w14="http://schemas.microsoft.com/office/word/2010/wordml" xmlns:w15="http://schemas.microsoft.com/office/word/2012/wordml" xmlns:w16se="http://schemas.microsoft.com/office/word/2015/wordml/symex" mc:Ignorable="w14 w15 w16se">
   <w:docDefaults>
     <w:rPrDefault>
       <w:rPr>
@@ -6991,7 +7820,7 @@
     </w:rPrDefault>
     <w:pPrDefault/>
   </w:docDefaults>
-  <w:latentStyles w:defLockedState="0" w:defUIPriority="99" w:defSemiHidden="0" w:defUnhideWhenUsed="0" w:defQFormat="0" w:count="376">
+  <w:latentStyles w:defLockedState="0" w:defUIPriority="99" w:defSemiHidden="0" w:defUnhideWhenUsed="0" w:defQFormat="0" w:count="371">
     <w:lsdException w:name="Normal" w:uiPriority="0" w:qFormat="1"/>
     <w:lsdException w:name="heading 1" w:uiPriority="9" w:qFormat="1"/>
     <w:lsdException w:name="heading 2" w:semiHidden="1" w:uiPriority="9" w:unhideWhenUsed="1" w:qFormat="1"/>
@@ -7363,11 +8192,6 @@
     <w:lsdException w:name="List Table 5 Dark Accent 6" w:uiPriority="50"/>
     <w:lsdException w:name="List Table 6 Colorful Accent 6" w:uiPriority="51"/>
     <w:lsdException w:name="List Table 7 Colorful Accent 6" w:uiPriority="52"/>
-    <w:lsdException w:name="Mention" w:semiHidden="1" w:unhideWhenUsed="1"/>
-    <w:lsdException w:name="Smart Hyperlink" w:semiHidden="1" w:unhideWhenUsed="1"/>
-    <w:lsdException w:name="Hashtag" w:semiHidden="1" w:unhideWhenUsed="1"/>
-    <w:lsdException w:name="Unresolved Mention" w:semiHidden="1" w:unhideWhenUsed="1"/>
-    <w:lsdException w:name="Smart Link" w:semiHidden="1" w:unhideWhenUsed="1"/>
   </w:latentStyles>
   <w:style w:type="paragraph" w:default="1" w:styleId="Normal">
     <w:name w:val="Normal"/>
@@ -7455,7 +8279,6 @@
     <w:next w:val="Normal"/>
     <w:link w:val="Heading4Char"/>
     <w:uiPriority w:val="9"/>
-    <w:semiHidden/>
     <w:unhideWhenUsed/>
     <w:qFormat/>
     <w:rsid w:val="0076451B"/>
@@ -7482,7 +8305,6 @@
     <w:next w:val="Normal"/>
     <w:link w:val="Heading5Char"/>
     <w:uiPriority w:val="9"/>
-    <w:semiHidden/>
     <w:unhideWhenUsed/>
     <w:qFormat/>
     <w:rsid w:val="0076451B"/>
@@ -7612,7 +8434,6 @@
   <w:style w:type="character" w:default="1" w:styleId="DefaultParagraphFont">
     <w:name w:val="Default Paragraph Font"/>
     <w:uiPriority w:val="1"/>
-    <w:semiHidden/>
     <w:unhideWhenUsed/>
   </w:style>
   <w:style w:type="table" w:default="1" w:styleId="TableNormal">
@@ -7913,7 +8734,6 @@
     <w:basedOn w:val="DefaultParagraphFont"/>
     <w:link w:val="Heading4"/>
     <w:uiPriority w:val="9"/>
-    <w:semiHidden/>
     <w:rsid w:val="0076451B"/>
     <w:rPr>
       <w:rFonts w:asciiTheme="majorHAnsi" w:eastAsiaTheme="majorEastAsia" w:hAnsiTheme="majorHAnsi" w:cstheme="majorBidi"/>
@@ -7927,7 +8747,6 @@
     <w:basedOn w:val="DefaultParagraphFont"/>
     <w:link w:val="Heading5"/>
     <w:uiPriority w:val="9"/>
-    <w:semiHidden/>
     <w:rsid w:val="0076451B"/>
     <w:rPr>
       <w:rFonts w:asciiTheme="majorHAnsi" w:eastAsiaTheme="majorEastAsia" w:hAnsiTheme="majorHAnsi" w:cstheme="majorBidi"/>

</xml_diff>